<commit_message>
Updated based on new features
</commit_message>
<xml_diff>
--- a/Javascript/DM Dashboard User Manual.docx
+++ b/Javascript/DM Dashboard User Manual.docx
@@ -35,16 +35,22 @@
           <w:i/>
           <w:iCs/>
         </w:rPr>
-        <w:t>Last updated: 4/21/2023</w:t>
-      </w:r>
-    </w:p>
-    <w:p>
-      <w:pPr>
+        <w:t>Last updated: 4/2</w:t>
+      </w:r>
+      <w:r>
         <w:rPr>
           <w:i/>
           <w:iCs/>
         </w:rPr>
-      </w:pPr>
+        <w:t>5</w:t>
+      </w:r>
+      <w:r>
+        <w:rPr>
+          <w:i/>
+          <w:iCs/>
+        </w:rPr>
+        <w:t>/2023</w:t>
+      </w:r>
     </w:p>
     <w:p>
       <w:pPr>
@@ -523,6 +529,69 @@
         </w:rPr>
         <w:t xml:space="preserve"> </w:t>
       </w:r>
+    </w:p>
+    <w:p>
+      <w:pPr>
+        <w:pStyle w:val="Heading4"/>
+        <w:rPr>
+          <w:i w:val="0"/>
+          <w:iCs w:val="0"/>
+        </w:rPr>
+      </w:pPr>
+      <w:r>
+        <w:rPr>
+          <w:i w:val="0"/>
+          <w:iCs w:val="0"/>
+        </w:rPr>
+        <w:t>Changing default HP Bar</w:t>
+      </w:r>
+    </w:p>
+    <w:p>
+      <w:pPr>
+        <w:ind w:firstLine="720"/>
+        <w:rPr>
+          <w:rFonts w:ascii="Courier New" w:hAnsi="Courier New" w:cs="Courier New"/>
+        </w:rPr>
+      </w:pPr>
+      <w:proofErr w:type="gramStart"/>
+      <w:r>
+        <w:rPr>
+          <w:rFonts w:ascii="Courier New" w:hAnsi="Courier New" w:cs="Courier New"/>
+        </w:rPr>
+        <w:t>!tor</w:t>
+      </w:r>
+      <w:proofErr w:type="gramEnd"/>
+      <w:r>
+        <w:rPr>
+          <w:rFonts w:ascii="Courier New" w:hAnsi="Courier New" w:cs="Courier New"/>
+        </w:rPr>
+        <w:t xml:space="preserve"> –</w:t>
+      </w:r>
+      <w:proofErr w:type="spellStart"/>
+      <w:r>
+        <w:rPr>
+          <w:rFonts w:ascii="Courier New" w:hAnsi="Courier New" w:cs="Courier New"/>
+        </w:rPr>
+        <w:t>hpbar</w:t>
+      </w:r>
+      <w:proofErr w:type="spellEnd"/>
+      <w:r>
+        <w:rPr>
+          <w:rFonts w:ascii="Courier New" w:hAnsi="Courier New" w:cs="Courier New"/>
+        </w:rPr>
+        <w:t xml:space="preserve"> # (</w:t>
+      </w:r>
+      <w:r>
+        <w:rPr>
+          <w:rFonts w:ascii="Courier New" w:hAnsi="Courier New" w:cs="Courier New"/>
+        </w:rPr>
+        <w:t>where # represents the bar used for tracking hp (1,2 or 3).</w:t>
+      </w:r>
+    </w:p>
+    <w:p>
+      <w:pPr>
+        <w:pStyle w:val="Heading4"/>
+      </w:pPr>
     </w:p>
     <w:p>
       <w:pPr>
@@ -880,10 +949,10 @@
           <w:noProof/>
         </w:rPr>
         <w:drawing>
-          <wp:inline distT="0" distB="0" distL="0" distR="0" wp14:anchorId="24CBEB63" wp14:editId="2E3BD760">
-            <wp:extent cx="5943600" cy="3588385"/>
+          <wp:inline distT="0" distB="0" distL="0" distR="0" wp14:anchorId="77DA074D" wp14:editId="093FA88F">
+            <wp:extent cx="6858000" cy="4933950"/>
             <wp:effectExtent l="0" t="0" r="0" b="0"/>
-            <wp:docPr id="3" name="Picture 3" descr="Graphical user interface, application&#10;&#10;Description automatically generated"/>
+            <wp:docPr id="13" name="Picture 13" descr="Graphical user interface&#10;&#10;Description automatically generated"/>
             <wp:cNvGraphicFramePr>
               <a:graphicFrameLocks xmlns:a="http://schemas.openxmlformats.org/drawingml/2006/main" noChangeAspect="1"/>
             </wp:cNvGraphicFramePr>
@@ -891,10 +960,8 @@
               <a:graphicData uri="http://schemas.openxmlformats.org/drawingml/2006/picture">
                 <pic:pic xmlns:pic="http://schemas.openxmlformats.org/drawingml/2006/picture">
                   <pic:nvPicPr>
-                    <pic:cNvPr id="3" name="Picture 3" descr="Graphical user interface, application&#10;&#10;Description automatically generated"/>
-                    <pic:cNvPicPr>
-                      <a:picLocks noChangeAspect="1" noChangeArrowheads="1"/>
-                    </pic:cNvPicPr>
+                    <pic:cNvPr id="13" name="Picture 13" descr="Graphical user interface&#10;&#10;Description automatically generated"/>
+                    <pic:cNvPicPr/>
                   </pic:nvPicPr>
                   <pic:blipFill>
                     <a:blip r:embed="rId7" cstate="print">
@@ -904,23 +971,18 @@
                         </a:ext>
                       </a:extLst>
                     </a:blip>
-                    <a:srcRect/>
                     <a:stretch>
                       <a:fillRect/>
                     </a:stretch>
                   </pic:blipFill>
-                  <pic:spPr bwMode="auto">
+                  <pic:spPr>
                     <a:xfrm>
                       <a:off x="0" y="0"/>
-                      <a:ext cx="5943600" cy="3588385"/>
+                      <a:ext cx="6858000" cy="4933950"/>
                     </a:xfrm>
                     <a:prstGeom prst="rect">
                       <a:avLst/>
                     </a:prstGeom>
-                    <a:noFill/>
-                    <a:ln>
-                      <a:noFill/>
-                    </a:ln>
                   </pic:spPr>
                 </pic:pic>
               </a:graphicData>
@@ -2205,7 +2267,10 @@
           </w:tcPr>
           <w:p>
             <w:r>
-              <w:t>Turnorder Table Section</w:t>
+              <w:t xml:space="preserve">Character Header / Statistics / Encounter Difficulty </w:t>
+            </w:r>
+            <w:r>
+              <w:t>Info</w:t>
             </w:r>
           </w:p>
         </w:tc>
@@ -2221,7 +2286,7 @@
           </w:tcPr>
           <w:p>
             <w:r>
-              <w:t>Col: Turn</w:t>
+              <w:t>Character Token</w:t>
             </w:r>
           </w:p>
         </w:tc>
@@ -2234,7 +2299,7 @@
               <w:cnfStyle w:val="000000100000" w:firstRow="0" w:lastRow="0" w:firstColumn="0" w:lastColumn="0" w:oddVBand="0" w:evenVBand="0" w:oddHBand="1" w:evenHBand="0" w:firstRowFirstColumn="0" w:firstRowLastColumn="0" w:lastRowFirstColumn="0" w:lastRowLastColumn="0"/>
             </w:pPr>
             <w:r>
-              <w:t>Turnorder value</w:t>
+              <w:t xml:space="preserve">Token Image </w:t>
             </w:r>
           </w:p>
         </w:tc>
@@ -2247,7 +2312,18 @@
               <w:cnfStyle w:val="000000100000" w:firstRow="0" w:lastRow="0" w:firstColumn="0" w:lastColumn="0" w:oddVBand="0" w:evenVBand="0" w:oddHBand="1" w:evenHBand="0" w:firstRowFirstColumn="0" w:firstRowLastColumn="0" w:lastRowFirstColumn="0" w:lastRowLastColumn="0"/>
             </w:pPr>
             <w:r>
-              <w:t>Equivalent to the turn value in the Turnorder dialog</w:t>
+              <w:t xml:space="preserve">In addition to Token and Character/NPC name, includes </w:t>
+            </w:r>
+            <w:r>
+              <w:t xml:space="preserve">high level information on alignment, </w:t>
+            </w:r>
+            <w:proofErr w:type="gramStart"/>
+            <w:r>
+              <w:t>class</w:t>
+            </w:r>
+            <w:proofErr w:type="gramEnd"/>
+            <w:r>
+              <w:t xml:space="preserve"> and race</w:t>
             </w:r>
           </w:p>
         </w:tc>
@@ -2260,7 +2336,7 @@
           </w:tcPr>
           <w:p>
             <w:r>
-              <w:t>Col: Name</w:t>
+              <w:t>Turn Stats</w:t>
             </w:r>
           </w:p>
         </w:tc>
@@ -2272,9 +2348,6 @@
             <w:pPr>
               <w:cnfStyle w:val="000000000000" w:firstRow="0" w:lastRow="0" w:firstColumn="0" w:lastColumn="0" w:oddVBand="0" w:evenVBand="0" w:oddHBand="0" w:evenHBand="0" w:firstRowFirstColumn="0" w:firstRowLastColumn="0" w:lastRowFirstColumn="0" w:lastRowLastColumn="0"/>
             </w:pPr>
-            <w:r>
-              <w:t>Turnorder item and token image</w:t>
-            </w:r>
           </w:p>
         </w:tc>
         <w:tc>
@@ -2286,7 +2359,7 @@
               <w:cnfStyle w:val="000000000000" w:firstRow="0" w:lastRow="0" w:firstColumn="0" w:lastColumn="0" w:oddVBand="0" w:evenVBand="0" w:oddHBand="0" w:evenHBand="0" w:firstRowFirstColumn="0" w:firstRowLastColumn="0" w:lastRowFirstColumn="0" w:lastRowLastColumn="0"/>
             </w:pPr>
             <w:r>
-              <w:t xml:space="preserve">Equivalent to the turnorder item. </w:t>
+              <w:t xml:space="preserve">As gameplay proceeds, turn statistics are stored tracked for both players and the DM/GM.  </w:t>
             </w:r>
           </w:p>
           <w:p>
@@ -2294,52 +2367,54 @@
               <w:cnfStyle w:val="000000000000" w:firstRow="0" w:lastRow="0" w:firstColumn="0" w:lastColumn="0" w:oddVBand="0" w:evenVBand="0" w:oddHBand="0" w:evenHBand="0" w:firstRowFirstColumn="0" w:firstRowLastColumn="0" w:lastRowFirstColumn="0" w:lastRowLastColumn="0"/>
             </w:pPr>
             <w:r>
-              <w:t xml:space="preserve">Note: Clicking on the Token Icon, will ping the token on the map, moving the map </w:t>
-            </w:r>
-            <w:r>
-              <w:t>so it is in the center of play.</w:t>
+              <w:t>I</w:t>
+            </w:r>
+            <w:r>
+              <w:t xml:space="preserve">t tracks </w:t>
+            </w:r>
+            <w:r>
+              <w:t xml:space="preserve">at most </w:t>
+            </w:r>
+            <w:r>
+              <w:t>the last 50 turns</w:t>
+            </w:r>
+            <w:r>
+              <w:t xml:space="preserve">.  </w:t>
             </w:r>
           </w:p>
           <w:p>
             <w:pPr>
               <w:cnfStyle w:val="000000000000" w:firstRow="0" w:lastRow="0" w:firstColumn="0" w:lastColumn="0" w:oddVBand="0" w:evenVBand="0" w:oddHBand="0" w:evenHBand="0" w:firstRowFirstColumn="0" w:firstRowLastColumn="0" w:lastRowFirstColumn="0" w:lastRowLastColumn="0"/>
             </w:pPr>
+            <w:r>
+              <w:t xml:space="preserve">Stats can be reset </w:t>
+            </w:r>
+            <w:r>
+              <w:t xml:space="preserve">by selecting the </w:t>
+            </w:r>
             <w:r>
               <w:rPr>
                 <w:b/>
                 <w:bCs/>
               </w:rPr>
-              <w:t>Bolded</w:t>
-            </w:r>
-            <w:r>
-              <w:t xml:space="preserve"> names </w:t>
-            </w:r>
-            <w:r>
-              <w:t xml:space="preserve">indicate the token is </w:t>
-            </w:r>
-            <w:r>
-              <w:t xml:space="preserve">visible, whereas </w:t>
-            </w:r>
-            <w:r>
-              <w:rPr>
-                <w:b/>
-                <w:bCs/>
-                <w:i/>
-                <w:iCs/>
-              </w:rPr>
-              <w:t>Italicized</w:t>
-            </w:r>
-            <w:r>
-              <w:t xml:space="preserve"> names indicate the token is invisible (on </w:t>
-            </w:r>
-            <w:proofErr w:type="spellStart"/>
-            <w:r>
-              <w:t>gmlayer</w:t>
-            </w:r>
-            <w:proofErr w:type="spellEnd"/>
-            <w:r>
-              <w:t>).</w:t>
-            </w:r>
+              <w:t>Reset-Stats</w:t>
+            </w:r>
+            <w:r>
+              <w:t xml:space="preserve"> menu option.  This also resets the </w:t>
+            </w:r>
+            <w:proofErr w:type="gramStart"/>
+            <w:r>
+              <w:t>stats</w:t>
+            </w:r>
+            <w:proofErr w:type="gramEnd"/>
+            <w:r>
+              <w:t xml:space="preserve"> for the GM.</w:t>
+            </w:r>
+          </w:p>
+          <w:p>
+            <w:pPr>
+              <w:cnfStyle w:val="000000000000" w:firstRow="0" w:lastRow="0" w:firstColumn="0" w:lastColumn="0" w:oddVBand="0" w:evenVBand="0" w:oddHBand="0" w:evenHBand="0" w:firstRowFirstColumn="0" w:firstRowLastColumn="0" w:lastRowFirstColumn="0" w:lastRowLastColumn="0"/>
+            </w:pPr>
           </w:p>
         </w:tc>
       </w:tr>
@@ -2354,6 +2429,200 @@
           </w:tcPr>
           <w:p>
             <w:r>
+              <w:t>Encounter Difficulty Info</w:t>
+            </w:r>
+          </w:p>
+        </w:tc>
+        <w:tc>
+          <w:tcPr>
+            <w:tcW w:w="2160" w:type="dxa"/>
+          </w:tcPr>
+          <w:p>
+            <w:pPr>
+              <w:cnfStyle w:val="000000100000" w:firstRow="0" w:lastRow="0" w:firstColumn="0" w:lastColumn="0" w:oddVBand="0" w:evenVBand="0" w:oddHBand="1" w:evenHBand="0" w:firstRowFirstColumn="0" w:firstRowLastColumn="0" w:lastRowFirstColumn="0" w:lastRowLastColumn="0"/>
+            </w:pPr>
+          </w:p>
+        </w:tc>
+        <w:tc>
+          <w:tcPr>
+            <w:tcW w:w="5575" w:type="dxa"/>
+          </w:tcPr>
+          <w:p>
+            <w:pPr>
+              <w:cnfStyle w:val="000000100000" w:firstRow="0" w:lastRow="0" w:firstColumn="0" w:lastColumn="0" w:oddVBand="0" w:evenVBand="0" w:oddHBand="1" w:evenHBand="0" w:firstRowFirstColumn="0" w:firstRowLastColumn="0" w:lastRowFirstColumn="0" w:lastRowLastColumn="0"/>
+            </w:pPr>
+            <w:r>
+              <w:t xml:space="preserve">Performs the calculations described in the Dungeon </w:t>
+            </w:r>
+            <w:proofErr w:type="gramStart"/>
+            <w:r>
+              <w:t>Masters</w:t>
+            </w:r>
+            <w:proofErr w:type="gramEnd"/>
+            <w:r>
+              <w:t xml:space="preserve"> Guide on Encounter Difficulty.  </w:t>
+            </w:r>
+          </w:p>
+        </w:tc>
+      </w:tr>
+      <w:tr>
+        <w:tc>
+          <w:tcPr>
+            <w:cnfStyle w:val="001000000000" w:firstRow="0" w:lastRow="0" w:firstColumn="1" w:lastColumn="0" w:oddVBand="0" w:evenVBand="0" w:oddHBand="0" w:evenHBand="0" w:firstRowFirstColumn="0" w:firstRowLastColumn="0" w:lastRowFirstColumn="0" w:lastRowLastColumn="0"/>
+            <w:tcW w:w="9350" w:type="dxa"/>
+            <w:gridSpan w:val="3"/>
+          </w:tcPr>
+          <w:p>
+            <w:r>
+              <w:t>Turnorder Table Section</w:t>
+            </w:r>
+          </w:p>
+        </w:tc>
+      </w:tr>
+      <w:tr>
+        <w:trPr>
+          <w:cnfStyle w:val="000000100000" w:firstRow="0" w:lastRow="0" w:firstColumn="0" w:lastColumn="0" w:oddVBand="0" w:evenVBand="0" w:oddHBand="1" w:evenHBand="0" w:firstRowFirstColumn="0" w:firstRowLastColumn="0" w:lastRowFirstColumn="0" w:lastRowLastColumn="0"/>
+        </w:trPr>
+        <w:tc>
+          <w:tcPr>
+            <w:cnfStyle w:val="001000000000" w:firstRow="0" w:lastRow="0" w:firstColumn="1" w:lastColumn="0" w:oddVBand="0" w:evenVBand="0" w:oddHBand="0" w:evenHBand="0" w:firstRowFirstColumn="0" w:firstRowLastColumn="0" w:lastRowFirstColumn="0" w:lastRowLastColumn="0"/>
+            <w:tcW w:w="1615" w:type="dxa"/>
+          </w:tcPr>
+          <w:p>
+            <w:r>
+              <w:t>Col: Turn</w:t>
+            </w:r>
+          </w:p>
+        </w:tc>
+        <w:tc>
+          <w:tcPr>
+            <w:tcW w:w="2160" w:type="dxa"/>
+          </w:tcPr>
+          <w:p>
+            <w:pPr>
+              <w:cnfStyle w:val="000000100000" w:firstRow="0" w:lastRow="0" w:firstColumn="0" w:lastColumn="0" w:oddVBand="0" w:evenVBand="0" w:oddHBand="1" w:evenHBand="0" w:firstRowFirstColumn="0" w:firstRowLastColumn="0" w:lastRowFirstColumn="0" w:lastRowLastColumn="0"/>
+            </w:pPr>
+            <w:r>
+              <w:t>Turnorder value</w:t>
+            </w:r>
+          </w:p>
+        </w:tc>
+        <w:tc>
+          <w:tcPr>
+            <w:tcW w:w="5575" w:type="dxa"/>
+          </w:tcPr>
+          <w:p>
+            <w:pPr>
+              <w:cnfStyle w:val="000000100000" w:firstRow="0" w:lastRow="0" w:firstColumn="0" w:lastColumn="0" w:oddVBand="0" w:evenVBand="0" w:oddHBand="1" w:evenHBand="0" w:firstRowFirstColumn="0" w:firstRowLastColumn="0" w:lastRowFirstColumn="0" w:lastRowLastColumn="0"/>
+            </w:pPr>
+            <w:r>
+              <w:t>Equivalent to the turn value in the Turnorder dialog</w:t>
+            </w:r>
+          </w:p>
+        </w:tc>
+      </w:tr>
+      <w:tr>
+        <w:tc>
+          <w:tcPr>
+            <w:cnfStyle w:val="001000000000" w:firstRow="0" w:lastRow="0" w:firstColumn="1" w:lastColumn="0" w:oddVBand="0" w:evenVBand="0" w:oddHBand="0" w:evenHBand="0" w:firstRowFirstColumn="0" w:firstRowLastColumn="0" w:lastRowFirstColumn="0" w:lastRowLastColumn="0"/>
+            <w:tcW w:w="1615" w:type="dxa"/>
+          </w:tcPr>
+          <w:p>
+            <w:r>
+              <w:t>Col: Name</w:t>
+            </w:r>
+          </w:p>
+        </w:tc>
+        <w:tc>
+          <w:tcPr>
+            <w:tcW w:w="2160" w:type="dxa"/>
+          </w:tcPr>
+          <w:p>
+            <w:pPr>
+              <w:cnfStyle w:val="000000000000" w:firstRow="0" w:lastRow="0" w:firstColumn="0" w:lastColumn="0" w:oddVBand="0" w:evenVBand="0" w:oddHBand="0" w:evenHBand="0" w:firstRowFirstColumn="0" w:firstRowLastColumn="0" w:lastRowFirstColumn="0" w:lastRowLastColumn="0"/>
+            </w:pPr>
+            <w:r>
+              <w:t>Turnorder item and token image</w:t>
+            </w:r>
+          </w:p>
+        </w:tc>
+        <w:tc>
+          <w:tcPr>
+            <w:tcW w:w="5575" w:type="dxa"/>
+          </w:tcPr>
+          <w:p>
+            <w:pPr>
+              <w:cnfStyle w:val="000000000000" w:firstRow="0" w:lastRow="0" w:firstColumn="0" w:lastColumn="0" w:oddVBand="0" w:evenVBand="0" w:oddHBand="0" w:evenHBand="0" w:firstRowFirstColumn="0" w:firstRowLastColumn="0" w:lastRowFirstColumn="0" w:lastRowLastColumn="0"/>
+            </w:pPr>
+            <w:r>
+              <w:t xml:space="preserve">Equivalent to the turnorder item. </w:t>
+            </w:r>
+          </w:p>
+          <w:p>
+            <w:pPr>
+              <w:cnfStyle w:val="000000000000" w:firstRow="0" w:lastRow="0" w:firstColumn="0" w:lastColumn="0" w:oddVBand="0" w:evenVBand="0" w:oddHBand="0" w:evenHBand="0" w:firstRowFirstColumn="0" w:firstRowLastColumn="0" w:lastRowFirstColumn="0" w:lastRowLastColumn="0"/>
+            </w:pPr>
+            <w:r>
+              <w:t xml:space="preserve">Note: Clicking on the Token Icon, will ping the token on the map, moving the map </w:t>
+            </w:r>
+            <w:r>
+              <w:t>so it is in the center of play.</w:t>
+            </w:r>
+          </w:p>
+          <w:p>
+            <w:pPr>
+              <w:cnfStyle w:val="000000000000" w:firstRow="0" w:lastRow="0" w:firstColumn="0" w:lastColumn="0" w:oddVBand="0" w:evenVBand="0" w:oddHBand="0" w:evenHBand="0" w:firstRowFirstColumn="0" w:firstRowLastColumn="0" w:lastRowFirstColumn="0" w:lastRowLastColumn="0"/>
+            </w:pPr>
+            <w:r>
+              <w:rPr>
+                <w:b/>
+                <w:bCs/>
+              </w:rPr>
+              <w:t>Bolded</w:t>
+            </w:r>
+            <w:r>
+              <w:t xml:space="preserve"> names </w:t>
+            </w:r>
+            <w:r>
+              <w:t xml:space="preserve">indicate the token is </w:t>
+            </w:r>
+            <w:r>
+              <w:t xml:space="preserve">visible, whereas </w:t>
+            </w:r>
+            <w:r>
+              <w:rPr>
+                <w:b/>
+                <w:bCs/>
+                <w:i/>
+                <w:iCs/>
+              </w:rPr>
+              <w:t>Italicized</w:t>
+            </w:r>
+            <w:r>
+              <w:t xml:space="preserve"> names indicate the token is invisible (on </w:t>
+            </w:r>
+            <w:proofErr w:type="spellStart"/>
+            <w:r>
+              <w:t>gmlayer</w:t>
+            </w:r>
+            <w:proofErr w:type="spellEnd"/>
+            <w:r>
+              <w:t>).</w:t>
+            </w:r>
+          </w:p>
+        </w:tc>
+      </w:tr>
+      <w:tr>
+        <w:trPr>
+          <w:cnfStyle w:val="000000100000" w:firstRow="0" w:lastRow="0" w:firstColumn="0" w:lastColumn="0" w:oddVBand="0" w:evenVBand="0" w:oddHBand="1" w:evenHBand="0" w:firstRowFirstColumn="0" w:firstRowLastColumn="0" w:lastRowFirstColumn="0" w:lastRowLastColumn="0"/>
+        </w:trPr>
+        <w:tc>
+          <w:tcPr>
+            <w:cnfStyle w:val="001000000000" w:firstRow="0" w:lastRow="0" w:firstColumn="1" w:lastColumn="0" w:oddVBand="0" w:evenVBand="0" w:oddHBand="0" w:evenHBand="0" w:firstRowFirstColumn="0" w:firstRowLastColumn="0" w:lastRowFirstColumn="0" w:lastRowLastColumn="0"/>
+            <w:tcW w:w="1615" w:type="dxa"/>
+          </w:tcPr>
+          <w:p>
+            <w:r>
               <w:t>Col: Functions</w:t>
             </w:r>
           </w:p>
@@ -2366,41 +2635,44 @@
             <w:pPr>
               <w:cnfStyle w:val="000000100000" w:firstRow="0" w:lastRow="0" w:firstColumn="0" w:lastColumn="0" w:oddVBand="0" w:evenVBand="0" w:oddHBand="1" w:evenHBand="0" w:firstRowFirstColumn="0" w:firstRowLastColumn="0" w:lastRowFirstColumn="0" w:lastRowLastColumn="0"/>
             </w:pPr>
+          </w:p>
+        </w:tc>
+        <w:tc>
+          <w:tcPr>
+            <w:tcW w:w="5575" w:type="dxa"/>
+          </w:tcPr>
+          <w:p>
+            <w:pPr>
+              <w:cnfStyle w:val="000000100000" w:firstRow="0" w:lastRow="0" w:firstColumn="0" w:lastColumn="0" w:oddVBand="0" w:evenVBand="0" w:oddHBand="1" w:evenHBand="0" w:firstRowFirstColumn="0" w:firstRowLastColumn="0" w:lastRowFirstColumn="0" w:lastRowLastColumn="0"/>
+            </w:pPr>
             <w:r>
               <w:t xml:space="preserve">A list of buttons that initiate functions on associated token </w:t>
             </w:r>
           </w:p>
         </w:tc>
-        <w:tc>
-          <w:tcPr>
-            <w:tcW w:w="5575" w:type="dxa"/>
-          </w:tcPr>
-          <w:p>
-            <w:pPr>
-              <w:cnfStyle w:val="000000100000" w:firstRow="0" w:lastRow="0" w:firstColumn="0" w:lastColumn="0" w:oddVBand="0" w:evenVBand="0" w:oddHBand="1" w:evenHBand="0" w:firstRowFirstColumn="0" w:firstRowLastColumn="0" w:lastRowFirstColumn="0" w:lastRowLastColumn="0"/>
-            </w:pPr>
-            <w:r>
-              <w:t xml:space="preserve"> Remove item from the </w:t>
-            </w:r>
-            <w:proofErr w:type="gramStart"/>
-            <w:r>
-              <w:t>turnorder</w:t>
-            </w:r>
-            <w:proofErr w:type="gramEnd"/>
-          </w:p>
-          <w:p>
-            <w:pPr>
-              <w:cnfStyle w:val="000000100000" w:firstRow="0" w:lastRow="0" w:firstColumn="0" w:lastColumn="0" w:oddVBand="0" w:evenVBand="0" w:oddHBand="1" w:evenHBand="0" w:firstRowFirstColumn="0" w:firstRowLastColumn="0" w:lastRowFirstColumn="0" w:lastRowLastColumn="0"/>
-            </w:pPr>
-            <w:r>
+      </w:tr>
+      <w:tr>
+        <w:tc>
+          <w:tcPr>
+            <w:cnfStyle w:val="001000000000" w:firstRow="0" w:lastRow="0" w:firstColumn="1" w:lastColumn="0" w:oddVBand="0" w:evenVBand="0" w:oddHBand="0" w:evenHBand="0" w:firstRowFirstColumn="0" w:firstRowLastColumn="0" w:lastRowFirstColumn="0" w:lastRowLastColumn="0"/>
+            <w:tcW w:w="1615" w:type="dxa"/>
+          </w:tcPr>
+          <w:p>
+            <w:pPr>
+              <w:jc w:val="center"/>
               <w:rPr>
                 <w:noProof/>
               </w:rPr>
+            </w:pPr>
+            <w:r>
+              <w:rPr>
+                <w:noProof/>
+              </w:rPr>
               <w:drawing>
-                <wp:inline distT="0" distB="0" distL="0" distR="0" wp14:anchorId="58B3015B" wp14:editId="151D0C43">
-                  <wp:extent cx="210044" cy="215153"/>
-                  <wp:effectExtent l="0" t="0" r="0" b="0"/>
-                  <wp:docPr id="5" name="Picture 5"/>
+                <wp:inline distT="0" distB="0" distL="0" distR="0" wp14:anchorId="694A298F" wp14:editId="692DA5D2">
+                  <wp:extent cx="451221" cy="413755"/>
+                  <wp:effectExtent l="0" t="0" r="6350" b="5715"/>
+                  <wp:docPr id="26" name="Picture 26"/>
                   <wp:cNvGraphicFramePr>
                     <a:graphicFrameLocks xmlns:a="http://schemas.openxmlformats.org/drawingml/2006/main" noChangeAspect="1"/>
                   </wp:cNvGraphicFramePr>
@@ -2408,13 +2680,13 @@
                     <a:graphicData uri="http://schemas.openxmlformats.org/drawingml/2006/picture">
                       <pic:pic xmlns:pic="http://schemas.openxmlformats.org/drawingml/2006/picture">
                         <pic:nvPicPr>
-                          <pic:cNvPr id="0" name="Picture 8"/>
+                          <pic:cNvPr id="0" name="Picture 1"/>
                           <pic:cNvPicPr>
                             <a:picLocks noChangeAspect="1" noChangeArrowheads="1"/>
                           </pic:cNvPicPr>
                         </pic:nvPicPr>
                         <pic:blipFill>
-                          <a:blip r:embed="rId24" cstate="print">
+                          <a:blip r:embed="rId24">
                             <a:extLst>
                               <a:ext uri="{28A0092B-C50C-407E-A947-70E740481C1C}">
                                 <a14:useLocalDpi xmlns:a14="http://schemas.microsoft.com/office/drawing/2010/main" val="0"/>
@@ -2429,7 +2701,7 @@
                         <pic:spPr bwMode="auto">
                           <a:xfrm>
                             <a:off x="0" y="0"/>
-                            <a:ext cx="217192" cy="222475"/>
+                            <a:ext cx="455398" cy="417585"/>
                           </a:xfrm>
                           <a:prstGeom prst="rect">
                             <a:avLst/>
@@ -2445,21 +2717,42 @@
                 </wp:inline>
               </w:drawing>
             </w:r>
-            <w:r>
-              <w:t xml:space="preserve"> Toggles token between the </w:t>
-            </w:r>
-            <w:proofErr w:type="spellStart"/>
-            <w:r>
-              <w:t>gmlayer</w:t>
-            </w:r>
-            <w:proofErr w:type="spellEnd"/>
-            <w:r>
-              <w:t xml:space="preserve"> and the object layer, effectively making it visible/invisible to the players</w:t>
+          </w:p>
+        </w:tc>
+        <w:tc>
+          <w:tcPr>
+            <w:tcW w:w="2160" w:type="dxa"/>
+          </w:tcPr>
+          <w:p>
+            <w:pPr>
+              <w:cnfStyle w:val="000000000000" w:firstRow="0" w:lastRow="0" w:firstColumn="0" w:lastColumn="0" w:oddVBand="0" w:evenVBand="0" w:oddHBand="0" w:evenHBand="0" w:firstRowFirstColumn="0" w:firstRowLastColumn="0" w:lastRowFirstColumn="0" w:lastRowLastColumn="0"/>
+            </w:pPr>
+            <w:r>
+              <w:t>Ping Token-All</w:t>
+            </w:r>
+          </w:p>
+        </w:tc>
+        <w:tc>
+          <w:tcPr>
+            <w:tcW w:w="5575" w:type="dxa"/>
+          </w:tcPr>
+          <w:p>
+            <w:pPr>
+              <w:cnfStyle w:val="000000000000" w:firstRow="0" w:lastRow="0" w:firstColumn="0" w:lastColumn="0" w:oddVBand="0" w:evenVBand="0" w:oddHBand="0" w:evenHBand="0" w:firstRowFirstColumn="0" w:firstRowLastColumn="0" w:lastRowFirstColumn="0" w:lastRowLastColumn="0"/>
+            </w:pPr>
+            <w:r>
+              <w:t xml:space="preserve">Pings the token </w:t>
+            </w:r>
+            <w:r>
+              <w:t>for the GM and Players.  If you want to ping the token for just the GM, click on the associated token.</w:t>
             </w:r>
           </w:p>
         </w:tc>
       </w:tr>
       <w:tr>
+        <w:trPr>
+          <w:cnfStyle w:val="000000100000" w:firstRow="0" w:lastRow="0" w:firstColumn="0" w:lastColumn="0" w:oddVBand="0" w:evenVBand="0" w:oddHBand="1" w:evenHBand="0" w:firstRowFirstColumn="0" w:firstRowLastColumn="0" w:lastRowFirstColumn="0" w:lastRowLastColumn="0"/>
+        </w:trPr>
         <w:tc>
           <w:tcPr>
             <w:cnfStyle w:val="001000000000" w:firstRow="0" w:lastRow="0" w:firstColumn="1" w:lastColumn="0" w:oddVBand="0" w:evenVBand="0" w:oddHBand="0" w:evenHBand="0" w:firstRowFirstColumn="0" w:firstRowLastColumn="0" w:lastRowFirstColumn="0" w:lastRowLastColumn="0"/>
@@ -2473,6 +2766,7 @@
               <w:rPr>
                 <w:noProof/>
               </w:rPr>
+              <w:lastRenderedPageBreak/>
               <w:drawing>
                 <wp:inline distT="0" distB="0" distL="0" distR="0" wp14:anchorId="2FAB2F10" wp14:editId="2646F8A3">
                   <wp:extent cx="428168" cy="438581"/>
@@ -2530,7 +2824,7 @@
           </w:tcPr>
           <w:p>
             <w:pPr>
-              <w:cnfStyle w:val="000000000000" w:firstRow="0" w:lastRow="0" w:firstColumn="0" w:lastColumn="0" w:oddVBand="0" w:evenVBand="0" w:oddHBand="0" w:evenHBand="0" w:firstRowFirstColumn="0" w:firstRowLastColumn="0" w:lastRowFirstColumn="0" w:lastRowLastColumn="0"/>
+              <w:cnfStyle w:val="000000100000" w:firstRow="0" w:lastRow="0" w:firstColumn="0" w:lastColumn="0" w:oddVBand="0" w:evenVBand="0" w:oddHBand="1" w:evenHBand="0" w:firstRowFirstColumn="0" w:firstRowLastColumn="0" w:lastRowFirstColumn="0" w:lastRowLastColumn="0"/>
             </w:pPr>
             <w:r>
               <w:t>Remove item</w:t>
@@ -2543,7 +2837,7 @@
           </w:tcPr>
           <w:p>
             <w:pPr>
-              <w:cnfStyle w:val="000000000000" w:firstRow="0" w:lastRow="0" w:firstColumn="0" w:lastColumn="0" w:oddVBand="0" w:evenVBand="0" w:oddHBand="0" w:evenHBand="0" w:firstRowFirstColumn="0" w:firstRowLastColumn="0" w:lastRowFirstColumn="0" w:lastRowLastColumn="0"/>
+              <w:cnfStyle w:val="000000100000" w:firstRow="0" w:lastRow="0" w:firstColumn="0" w:lastColumn="0" w:oddVBand="0" w:evenVBand="0" w:oddHBand="1" w:evenHBand="0" w:firstRowFirstColumn="0" w:firstRowLastColumn="0" w:lastRowFirstColumn="0" w:lastRowLastColumn="0"/>
             </w:pPr>
             <w:r>
               <w:t xml:space="preserve">Remove item from the </w:t>
@@ -2556,7 +2850,7 @@
           </w:p>
           <w:p>
             <w:pPr>
-              <w:cnfStyle w:val="000000000000" w:firstRow="0" w:lastRow="0" w:firstColumn="0" w:lastColumn="0" w:oddVBand="0" w:evenVBand="0" w:oddHBand="0" w:evenHBand="0" w:firstRowFirstColumn="0" w:firstRowLastColumn="0" w:lastRowFirstColumn="0" w:lastRowLastColumn="0"/>
+              <w:cnfStyle w:val="000000100000" w:firstRow="0" w:lastRow="0" w:firstColumn="0" w:lastColumn="0" w:oddVBand="0" w:evenVBand="0" w:oddHBand="1" w:evenHBand="0" w:firstRowFirstColumn="0" w:firstRowLastColumn="0" w:lastRowFirstColumn="0" w:lastRowLastColumn="0"/>
               <w:rPr>
                 <w:noProof/>
               </w:rPr>
@@ -2565,9 +2859,6 @@
         </w:tc>
       </w:tr>
       <w:tr>
-        <w:trPr>
-          <w:cnfStyle w:val="000000100000" w:firstRow="0" w:lastRow="0" w:firstColumn="0" w:lastColumn="0" w:oddVBand="0" w:evenVBand="0" w:oddHBand="1" w:evenHBand="0" w:firstRowFirstColumn="0" w:firstRowLastColumn="0" w:lastRowFirstColumn="0" w:lastRowLastColumn="0"/>
-        </w:trPr>
         <w:tc>
           <w:tcPr>
             <w:cnfStyle w:val="001000000000" w:firstRow="0" w:lastRow="0" w:firstColumn="1" w:lastColumn="0" w:oddVBand="0" w:evenVBand="0" w:oddHBand="0" w:evenHBand="0" w:firstRowFirstColumn="0" w:firstRowLastColumn="0" w:lastRowFirstColumn="0" w:lastRowLastColumn="0"/>
@@ -2586,10 +2877,10 @@
                 <w:noProof/>
               </w:rPr>
               <w:drawing>
-                <wp:inline distT="0" distB="0" distL="0" distR="0" wp14:anchorId="71357426" wp14:editId="2825FEC5">
-                  <wp:extent cx="339300" cy="347554"/>
-                  <wp:effectExtent l="0" t="0" r="3810" b="0"/>
-                  <wp:docPr id="6" name="Picture 6"/>
+                <wp:inline distT="0" distB="0" distL="0" distR="0" wp14:anchorId="4C8A320C" wp14:editId="300F58C8">
+                  <wp:extent cx="428661" cy="393068"/>
+                  <wp:effectExtent l="0" t="0" r="9525" b="6985"/>
+                  <wp:docPr id="28" name="Picture 28"/>
                   <wp:cNvGraphicFramePr>
                     <a:graphicFrameLocks xmlns:a="http://schemas.openxmlformats.org/drawingml/2006/main" noChangeAspect="1"/>
                   </wp:cNvGraphicFramePr>
@@ -2597,7 +2888,7 @@
                     <a:graphicData uri="http://schemas.openxmlformats.org/drawingml/2006/picture">
                       <pic:pic xmlns:pic="http://schemas.openxmlformats.org/drawingml/2006/picture">
                         <pic:nvPicPr>
-                          <pic:cNvPr id="0" name="Picture 8"/>
+                          <pic:cNvPr id="0" name="Picture 3"/>
                           <pic:cNvPicPr>
                             <a:picLocks noChangeAspect="1" noChangeArrowheads="1"/>
                           </pic:cNvPicPr>
@@ -2618,7 +2909,7 @@
                         <pic:spPr bwMode="auto">
                           <a:xfrm>
                             <a:off x="0" y="0"/>
-                            <a:ext cx="362111" cy="370920"/>
+                            <a:ext cx="433017" cy="397063"/>
                           </a:xfrm>
                           <a:prstGeom prst="rect">
                             <a:avLst/>
@@ -2639,10 +2930,10 @@
                 <w:noProof/>
               </w:rPr>
               <w:drawing>
-                <wp:inline distT="0" distB="0" distL="0" distR="0" wp14:anchorId="280F7203" wp14:editId="6248B113">
-                  <wp:extent cx="339090" cy="347337"/>
-                  <wp:effectExtent l="0" t="0" r="3810" b="0"/>
-                  <wp:docPr id="7" name="Picture 7"/>
+                <wp:inline distT="0" distB="0" distL="0" distR="0" wp14:anchorId="5F33E52F" wp14:editId="47C899FB">
+                  <wp:extent cx="437523" cy="401194"/>
+                  <wp:effectExtent l="0" t="0" r="635" b="0"/>
+                  <wp:docPr id="29" name="Picture 29"/>
                   <wp:cNvGraphicFramePr>
                     <a:graphicFrameLocks xmlns:a="http://schemas.openxmlformats.org/drawingml/2006/main" noChangeAspect="1"/>
                   </wp:cNvGraphicFramePr>
@@ -2650,7 +2941,7 @@
                     <a:graphicData uri="http://schemas.openxmlformats.org/drawingml/2006/picture">
                       <pic:pic xmlns:pic="http://schemas.openxmlformats.org/drawingml/2006/picture">
                         <pic:nvPicPr>
-                          <pic:cNvPr id="0" name="Picture 10"/>
+                          <pic:cNvPr id="0" name="Picture 5"/>
                           <pic:cNvPicPr>
                             <a:picLocks noChangeAspect="1" noChangeArrowheads="1"/>
                           </pic:cNvPicPr>
@@ -2671,7 +2962,7 @@
                         <pic:spPr bwMode="auto">
                           <a:xfrm>
                             <a:off x="0" y="0"/>
-                            <a:ext cx="349446" cy="357945"/>
+                            <a:ext cx="444264" cy="407375"/>
                           </a:xfrm>
                           <a:prstGeom prst="rect">
                             <a:avLst/>
@@ -2695,7 +2986,7 @@
           </w:tcPr>
           <w:p>
             <w:pPr>
-              <w:cnfStyle w:val="000000100000" w:firstRow="0" w:lastRow="0" w:firstColumn="0" w:lastColumn="0" w:oddVBand="0" w:evenVBand="0" w:oddHBand="1" w:evenHBand="0" w:firstRowFirstColumn="0" w:firstRowLastColumn="0" w:lastRowFirstColumn="0" w:lastRowLastColumn="0"/>
+              <w:cnfStyle w:val="000000000000" w:firstRow="0" w:lastRow="0" w:firstColumn="0" w:lastColumn="0" w:oddVBand="0" w:evenVBand="0" w:oddHBand="0" w:evenHBand="0" w:firstRowFirstColumn="0" w:firstRowLastColumn="0" w:lastRowFirstColumn="0" w:lastRowLastColumn="0"/>
             </w:pPr>
             <w:r>
               <w:t>Toggle token visibility</w:t>
@@ -2708,7 +2999,7 @@
           </w:tcPr>
           <w:p>
             <w:pPr>
-              <w:cnfStyle w:val="000000100000" w:firstRow="0" w:lastRow="0" w:firstColumn="0" w:lastColumn="0" w:oddVBand="0" w:evenVBand="0" w:oddHBand="1" w:evenHBand="0" w:firstRowFirstColumn="0" w:firstRowLastColumn="0" w:lastRowFirstColumn="0" w:lastRowLastColumn="0"/>
+              <w:cnfStyle w:val="000000000000" w:firstRow="0" w:lastRow="0" w:firstColumn="0" w:lastColumn="0" w:oddVBand="0" w:evenVBand="0" w:oddHBand="0" w:evenHBand="0" w:firstRowFirstColumn="0" w:firstRowLastColumn="0" w:lastRowFirstColumn="0" w:lastRowLastColumn="0"/>
             </w:pPr>
             <w:r>
               <w:t>Toggles the token between the ‘</w:t>
@@ -2724,7 +3015,12 @@
           </w:p>
           <w:p>
             <w:pPr>
-              <w:cnfStyle w:val="000000100000" w:firstRow="0" w:lastRow="0" w:firstColumn="0" w:lastColumn="0" w:oddVBand="0" w:evenVBand="0" w:oddHBand="1" w:evenHBand="0" w:firstRowFirstColumn="0" w:firstRowLastColumn="0" w:lastRowFirstColumn="0" w:lastRowLastColumn="0"/>
+              <w:pStyle w:val="ListParagraph"/>
+              <w:numPr>
+                <w:ilvl w:val="0"/>
+                <w:numId w:val="3"/>
+              </w:numPr>
+              <w:cnfStyle w:val="000000000000" w:firstRow="0" w:lastRow="0" w:firstColumn="0" w:lastColumn="0" w:oddVBand="0" w:evenVBand="0" w:oddHBand="0" w:evenHBand="0" w:firstRowFirstColumn="0" w:firstRowLastColumn="0" w:lastRowFirstColumn="0" w:lastRowLastColumn="0"/>
             </w:pPr>
             <w:r>
               <w:rPr>
@@ -2742,12 +3038,20 @@
               <w:t xml:space="preserve"> </w:t>
             </w:r>
             <w:r>
-              <w:t>tokens show the right icon, and their names are italicized.</w:t>
-            </w:r>
-          </w:p>
-          <w:p>
-            <w:pPr>
-              <w:cnfStyle w:val="000000100000" w:firstRow="0" w:lastRow="0" w:firstColumn="0" w:lastColumn="0" w:oddVBand="0" w:evenVBand="0" w:oddHBand="1" w:evenHBand="0" w:firstRowFirstColumn="0" w:firstRowLastColumn="0" w:lastRowFirstColumn="0" w:lastRowLastColumn="0"/>
+              <w:t>tokens show the right icon</w:t>
+            </w:r>
+            <w:r>
+              <w:t>.</w:t>
+            </w:r>
+          </w:p>
+          <w:p>
+            <w:pPr>
+              <w:pStyle w:val="ListParagraph"/>
+              <w:numPr>
+                <w:ilvl w:val="0"/>
+                <w:numId w:val="3"/>
+              </w:numPr>
+              <w:cnfStyle w:val="000000000000" w:firstRow="0" w:lastRow="0" w:firstColumn="0" w:lastColumn="0" w:oddVBand="0" w:evenVBand="0" w:oddHBand="0" w:evenHBand="0" w:firstRowFirstColumn="0" w:firstRowLastColumn="0" w:lastRowFirstColumn="0" w:lastRowLastColumn="0"/>
             </w:pPr>
             <w:r>
               <w:rPr>
@@ -2758,12 +3062,18 @@
               <w:t>Invisible</w:t>
             </w:r>
             <w:r>
-              <w:t xml:space="preserve"> tokens show the left icon, and their names are bolded.</w:t>
+              <w:t xml:space="preserve"> tokens show the left icon</w:t>
+            </w:r>
+            <w:r>
+              <w:t>.</w:t>
             </w:r>
           </w:p>
         </w:tc>
       </w:tr>
       <w:tr>
+        <w:trPr>
+          <w:cnfStyle w:val="000000100000" w:firstRow="0" w:lastRow="0" w:firstColumn="0" w:lastColumn="0" w:oddVBand="0" w:evenVBand="0" w:oddHBand="1" w:evenHBand="0" w:firstRowFirstColumn="0" w:firstRowLastColumn="0" w:lastRowFirstColumn="0" w:lastRowLastColumn="0"/>
+        </w:trPr>
         <w:tc>
           <w:tcPr>
             <w:cnfStyle w:val="001000000000" w:firstRow="0" w:lastRow="0" w:firstColumn="1" w:lastColumn="0" w:oddVBand="0" w:evenVBand="0" w:oddHBand="0" w:evenHBand="0" w:firstRowFirstColumn="0" w:firstRowLastColumn="0" w:lastRowFirstColumn="0" w:lastRowLastColumn="0"/>
@@ -2838,7 +3148,7 @@
           </w:tcPr>
           <w:p>
             <w:pPr>
-              <w:cnfStyle w:val="000000000000" w:firstRow="0" w:lastRow="0" w:firstColumn="0" w:lastColumn="0" w:oddVBand="0" w:evenVBand="0" w:oddHBand="0" w:evenHBand="0" w:firstRowFirstColumn="0" w:firstRowLastColumn="0" w:lastRowFirstColumn="0" w:lastRowLastColumn="0"/>
+              <w:cnfStyle w:val="000000100000" w:firstRow="0" w:lastRow="0" w:firstColumn="0" w:lastColumn="0" w:oddVBand="0" w:evenVBand="0" w:oddHBand="1" w:evenHBand="0" w:firstRowFirstColumn="0" w:firstRowLastColumn="0" w:lastRowFirstColumn="0" w:lastRowLastColumn="0"/>
             </w:pPr>
             <w:r>
               <w:t>Open Character Sheet</w:t>
@@ -2851,7 +3161,7 @@
           </w:tcPr>
           <w:p>
             <w:pPr>
-              <w:cnfStyle w:val="000000000000" w:firstRow="0" w:lastRow="0" w:firstColumn="0" w:lastColumn="0" w:oddVBand="0" w:evenVBand="0" w:oddHBand="0" w:evenHBand="0" w:firstRowFirstColumn="0" w:firstRowLastColumn="0" w:lastRowFirstColumn="0" w:lastRowLastColumn="0"/>
+              <w:cnfStyle w:val="000000100000" w:firstRow="0" w:lastRow="0" w:firstColumn="0" w:lastColumn="0" w:oddVBand="0" w:evenVBand="0" w:oddHBand="1" w:evenHBand="0" w:firstRowFirstColumn="0" w:firstRowLastColumn="0" w:lastRowFirstColumn="0" w:lastRowLastColumn="0"/>
             </w:pPr>
             <w:r>
               <w:t>Opens the Roll20 Character sheet for the associated item</w:t>
@@ -2860,9 +3170,6 @@
         </w:tc>
       </w:tr>
       <w:tr>
-        <w:trPr>
-          <w:cnfStyle w:val="000000100000" w:firstRow="0" w:lastRow="0" w:firstColumn="0" w:lastColumn="0" w:oddVBand="0" w:evenVBand="0" w:oddHBand="1" w:evenHBand="0" w:firstRowFirstColumn="0" w:firstRowLastColumn="0" w:lastRowFirstColumn="0" w:lastRowLastColumn="0"/>
-        </w:trPr>
         <w:tc>
           <w:tcPr>
             <w:cnfStyle w:val="001000000000" w:firstRow="0" w:lastRow="0" w:firstColumn="1" w:lastColumn="0" w:oddVBand="0" w:evenVBand="0" w:oddHBand="0" w:evenHBand="0" w:firstRowFirstColumn="0" w:firstRowLastColumn="0" w:lastRowFirstColumn="0" w:lastRowLastColumn="0"/>
@@ -2937,7 +3244,7 @@
           </w:tcPr>
           <w:p>
             <w:pPr>
-              <w:cnfStyle w:val="000000100000" w:firstRow="0" w:lastRow="0" w:firstColumn="0" w:lastColumn="0" w:oddVBand="0" w:evenVBand="0" w:oddHBand="1" w:evenHBand="0" w:firstRowFirstColumn="0" w:firstRowLastColumn="0" w:lastRowFirstColumn="0" w:lastRowLastColumn="0"/>
+              <w:cnfStyle w:val="000000000000" w:firstRow="0" w:lastRow="0" w:firstColumn="0" w:lastColumn="0" w:oddVBand="0" w:evenVBand="0" w:oddHBand="0" w:evenHBand="0" w:firstRowFirstColumn="0" w:firstRowLastColumn="0" w:lastRowFirstColumn="0" w:lastRowLastColumn="0"/>
             </w:pPr>
             <w:r>
               <w:t>Add quick note</w:t>
@@ -2950,7 +3257,7 @@
           </w:tcPr>
           <w:p>
             <w:pPr>
-              <w:cnfStyle w:val="000000100000" w:firstRow="0" w:lastRow="0" w:firstColumn="0" w:lastColumn="0" w:oddVBand="0" w:evenVBand="0" w:oddHBand="1" w:evenHBand="0" w:firstRowFirstColumn="0" w:firstRowLastColumn="0" w:lastRowFirstColumn="0" w:lastRowLastColumn="0"/>
+              <w:cnfStyle w:val="000000000000" w:firstRow="0" w:lastRow="0" w:firstColumn="0" w:lastColumn="0" w:oddVBand="0" w:evenVBand="0" w:oddHBand="0" w:evenHBand="0" w:firstRowFirstColumn="0" w:firstRowLastColumn="0" w:lastRowFirstColumn="0" w:lastRowLastColumn="0"/>
             </w:pPr>
             <w:r>
               <w:rPr>
@@ -2975,21 +3282,12 @@
             </w:r>
             <w:proofErr w:type="spellEnd"/>
             <w:r>
-              <w:t xml:space="preserve"> </w:t>
-            </w:r>
-            <w:r>
-              <w:t>field</w:t>
-            </w:r>
-            <w:r>
-              <w:t xml:space="preserve"> of a character</w:t>
-            </w:r>
-            <w:r>
-              <w:t xml:space="preserve"> sheet.</w:t>
-            </w:r>
-          </w:p>
-          <w:p>
-            <w:pPr>
-              <w:cnfStyle w:val="000000100000" w:firstRow="0" w:lastRow="0" w:firstColumn="0" w:lastColumn="0" w:oddVBand="0" w:evenVBand="0" w:oddHBand="1" w:evenHBand="0" w:firstRowFirstColumn="0" w:firstRowLastColumn="0" w:lastRowFirstColumn="0" w:lastRowLastColumn="0"/>
+              <w:t xml:space="preserve"> field of a character sheet.</w:t>
+            </w:r>
+          </w:p>
+          <w:p>
+            <w:pPr>
+              <w:cnfStyle w:val="000000000000" w:firstRow="0" w:lastRow="0" w:firstColumn="0" w:lastColumn="0" w:oddVBand="0" w:evenVBand="0" w:oddHBand="0" w:evenHBand="0" w:firstRowFirstColumn="0" w:firstRowLastColumn="0" w:lastRowFirstColumn="0" w:lastRowLastColumn="0"/>
             </w:pPr>
             <w:r>
               <w:rPr>
@@ -3013,6 +3311,9 @@
         </w:tc>
       </w:tr>
       <w:tr>
+        <w:trPr>
+          <w:cnfStyle w:val="000000100000" w:firstRow="0" w:lastRow="0" w:firstColumn="0" w:lastColumn="0" w:oddVBand="0" w:evenVBand="0" w:oddHBand="1" w:evenHBand="0" w:firstRowFirstColumn="0" w:firstRowLastColumn="0" w:lastRowFirstColumn="0" w:lastRowLastColumn="0"/>
+        </w:trPr>
         <w:tc>
           <w:tcPr>
             <w:cnfStyle w:val="001000000000" w:firstRow="0" w:lastRow="0" w:firstColumn="1" w:lastColumn="0" w:oddVBand="0" w:evenVBand="0" w:oddHBand="0" w:evenHBand="0" w:firstRowFirstColumn="0" w:firstRowLastColumn="0" w:lastRowFirstColumn="0" w:lastRowLastColumn="0"/>
@@ -3146,13 +3447,10 @@
           </w:tcPr>
           <w:p>
             <w:pPr>
-              <w:cnfStyle w:val="000000000000" w:firstRow="0" w:lastRow="0" w:firstColumn="0" w:lastColumn="0" w:oddVBand="0" w:evenVBand="0" w:oddHBand="0" w:evenHBand="0" w:firstRowFirstColumn="0" w:firstRowLastColumn="0" w:lastRowFirstColumn="0" w:lastRowLastColumn="0"/>
-            </w:pPr>
-            <w:r>
-              <w:t xml:space="preserve">Lock/Unlock </w:t>
-            </w:r>
-            <w:r>
-              <w:t>Tokens ability to be moved</w:t>
+              <w:cnfStyle w:val="000000100000" w:firstRow="0" w:lastRow="0" w:firstColumn="0" w:lastColumn="0" w:oddVBand="0" w:evenVBand="0" w:oddHBand="1" w:evenHBand="0" w:firstRowFirstColumn="0" w:firstRowLastColumn="0" w:lastRowFirstColumn="0" w:lastRowLastColumn="0"/>
+            </w:pPr>
+            <w:r>
+              <w:t>Lock/Unlock Tokens ability to be moved</w:t>
             </w:r>
           </w:p>
         </w:tc>
@@ -3162,24 +3460,18 @@
           </w:tcPr>
           <w:p>
             <w:pPr>
-              <w:cnfStyle w:val="000000000000" w:firstRow="0" w:lastRow="0" w:firstColumn="0" w:lastColumn="0" w:oddVBand="0" w:evenVBand="0" w:oddHBand="0" w:evenHBand="0" w:firstRowFirstColumn="0" w:firstRowLastColumn="0" w:lastRowFirstColumn="0" w:lastRowLastColumn="0"/>
+              <w:cnfStyle w:val="000000100000" w:firstRow="0" w:lastRow="0" w:firstColumn="0" w:lastColumn="0" w:oddVBand="0" w:evenVBand="0" w:oddHBand="1" w:evenHBand="0" w:firstRowFirstColumn="0" w:firstRowLastColumn="0" w:lastRowFirstColumn="0" w:lastRowLastColumn="0"/>
             </w:pPr>
             <w:r>
               <w:t>Toggles</w:t>
             </w:r>
             <w:r>
-              <w:t xml:space="preserve"> the ability to move </w:t>
-            </w:r>
-            <w:r>
-              <w:t>that token on the map.</w:t>
+              <w:t xml:space="preserve"> the ability to move that token on the map.</w:t>
             </w:r>
           </w:p>
         </w:tc>
       </w:tr>
       <w:tr>
-        <w:trPr>
-          <w:cnfStyle w:val="000000100000" w:firstRow="0" w:lastRow="0" w:firstColumn="0" w:lastColumn="0" w:oddVBand="0" w:evenVBand="0" w:oddHBand="1" w:evenHBand="0" w:firstRowFirstColumn="0" w:firstRowLastColumn="0" w:lastRowFirstColumn="0" w:lastRowLastColumn="0"/>
-        </w:trPr>
         <w:tc>
           <w:tcPr>
             <w:cnfStyle w:val="001000000000" w:firstRow="0" w:lastRow="0" w:firstColumn="1" w:lastColumn="0" w:oddVBand="0" w:evenVBand="0" w:oddHBand="0" w:evenHBand="0" w:firstRowFirstColumn="0" w:firstRowLastColumn="0" w:lastRowFirstColumn="0" w:lastRowLastColumn="0"/>
@@ -3197,184 +3489,11 @@
               <w:rPr>
                 <w:noProof/>
               </w:rPr>
-              <w:lastRenderedPageBreak/>
-              <w:t>Col: HP</w:t>
-            </w:r>
-          </w:p>
-        </w:tc>
-        <w:tc>
-          <w:tcPr>
-            <w:tcW w:w="2160" w:type="dxa"/>
-          </w:tcPr>
-          <w:p>
-            <w:pPr>
-              <w:cnfStyle w:val="000000100000" w:firstRow="0" w:lastRow="0" w:firstColumn="0" w:lastColumn="0" w:oddVBand="0" w:evenVBand="0" w:oddHBand="1" w:evenHBand="0" w:firstRowFirstColumn="0" w:firstRowLastColumn="0" w:lastRowFirstColumn="0" w:lastRowLastColumn="0"/>
-            </w:pPr>
-            <w:r>
-              <w:t>Token health</w:t>
-            </w:r>
-          </w:p>
-        </w:tc>
-        <w:tc>
-          <w:tcPr>
-            <w:tcW w:w="5575" w:type="dxa"/>
-          </w:tcPr>
-          <w:p>
-            <w:pPr>
-              <w:cnfStyle w:val="000000100000" w:firstRow="0" w:lastRow="0" w:firstColumn="0" w:lastColumn="0" w:oddVBand="0" w:evenVBand="0" w:oddHBand="1" w:evenHBand="0" w:firstRowFirstColumn="0" w:firstRowLastColumn="0" w:lastRowFirstColumn="0" w:lastRowLastColumn="0"/>
-            </w:pPr>
-            <w:r>
-              <w:t xml:space="preserve">Displays the </w:t>
-            </w:r>
-            <w:r>
-              <w:t xml:space="preserve">HP, Max </w:t>
-            </w:r>
-            <w:proofErr w:type="gramStart"/>
-            <w:r>
-              <w:t>HP</w:t>
-            </w:r>
-            <w:proofErr w:type="gramEnd"/>
-            <w:r>
-              <w:t xml:space="preserve"> and percentage health for the associated token.  </w:t>
-            </w:r>
-            <w:r>
-              <w:t>The color of the cell is a quick indicator as to health:</w:t>
-            </w:r>
-          </w:p>
-          <w:p>
-            <w:pPr>
-              <w:pStyle w:val="ListParagraph"/>
-              <w:numPr>
-                <w:ilvl w:val="0"/>
-                <w:numId w:val="3"/>
-              </w:numPr>
-              <w:cnfStyle w:val="000000100000" w:firstRow="0" w:lastRow="0" w:firstColumn="0" w:lastColumn="0" w:oddVBand="0" w:evenVBand="0" w:oddHBand="1" w:evenHBand="0" w:firstRowFirstColumn="0" w:firstRowLastColumn="0" w:lastRowFirstColumn="0" w:lastRowLastColumn="0"/>
-            </w:pPr>
-            <w:r>
-              <w:t xml:space="preserve">Green – </w:t>
-            </w:r>
-            <w:r>
-              <w:t>75</w:t>
-            </w:r>
-            <w:r>
-              <w:t>%</w:t>
-            </w:r>
-            <w:r>
-              <w:t>+ health</w:t>
-            </w:r>
-          </w:p>
-          <w:p>
-            <w:pPr>
-              <w:pStyle w:val="ListParagraph"/>
-              <w:numPr>
-                <w:ilvl w:val="0"/>
-                <w:numId w:val="3"/>
-              </w:numPr>
-              <w:cnfStyle w:val="000000100000" w:firstRow="0" w:lastRow="0" w:firstColumn="0" w:lastColumn="0" w:oddVBand="0" w:evenVBand="0" w:oddHBand="1" w:evenHBand="0" w:firstRowFirstColumn="0" w:firstRowLastColumn="0" w:lastRowFirstColumn="0" w:lastRowLastColumn="0"/>
-            </w:pPr>
-            <w:r>
-              <w:t xml:space="preserve">Yellow </w:t>
-            </w:r>
-            <w:r>
-              <w:t>–</w:t>
-            </w:r>
-            <w:r>
-              <w:t xml:space="preserve"> </w:t>
-            </w:r>
-            <w:r>
-              <w:t>between 50% and 75% health</w:t>
-            </w:r>
-          </w:p>
-          <w:p>
-            <w:pPr>
-              <w:pStyle w:val="ListParagraph"/>
-              <w:numPr>
-                <w:ilvl w:val="0"/>
-                <w:numId w:val="3"/>
-              </w:numPr>
-              <w:cnfStyle w:val="000000100000" w:firstRow="0" w:lastRow="0" w:firstColumn="0" w:lastColumn="0" w:oddVBand="0" w:evenVBand="0" w:oddHBand="1" w:evenHBand="0" w:firstRowFirstColumn="0" w:firstRowLastColumn="0" w:lastRowFirstColumn="0" w:lastRowLastColumn="0"/>
-            </w:pPr>
-            <w:r>
-              <w:t xml:space="preserve">Orange </w:t>
-            </w:r>
-            <w:r>
-              <w:t>–</w:t>
-            </w:r>
-            <w:r>
-              <w:t xml:space="preserve"> </w:t>
-            </w:r>
-            <w:r>
-              <w:t>between 25% and 50% health</w:t>
-            </w:r>
-          </w:p>
-          <w:p>
-            <w:pPr>
-              <w:pStyle w:val="ListParagraph"/>
-              <w:numPr>
-                <w:ilvl w:val="0"/>
-                <w:numId w:val="3"/>
-              </w:numPr>
-              <w:cnfStyle w:val="000000100000" w:firstRow="0" w:lastRow="0" w:firstColumn="0" w:lastColumn="0" w:oddVBand="0" w:evenVBand="0" w:oddHBand="1" w:evenHBand="0" w:firstRowFirstColumn="0" w:firstRowLastColumn="0" w:lastRowFirstColumn="0" w:lastRowLastColumn="0"/>
-            </w:pPr>
-            <w:r>
-              <w:t>Dark Orange – Less than 25% (but not dead)</w:t>
-            </w:r>
-          </w:p>
-          <w:p>
-            <w:pPr>
-              <w:pStyle w:val="ListParagraph"/>
-              <w:numPr>
-                <w:ilvl w:val="0"/>
-                <w:numId w:val="3"/>
-              </w:numPr>
-              <w:cnfStyle w:val="000000100000" w:firstRow="0" w:lastRow="0" w:firstColumn="0" w:lastColumn="0" w:oddVBand="0" w:evenVBand="0" w:oddHBand="1" w:evenHBand="0" w:firstRowFirstColumn="0" w:firstRowLastColumn="0" w:lastRowFirstColumn="0" w:lastRowLastColumn="0"/>
-            </w:pPr>
-            <w:r>
-              <w:t xml:space="preserve">Red </w:t>
-            </w:r>
-            <w:r>
-              <w:t>–</w:t>
-            </w:r>
-            <w:r>
-              <w:t xml:space="preserve"> </w:t>
-            </w:r>
-            <w:r>
-              <w:t>0% health</w:t>
-            </w:r>
-          </w:p>
-          <w:p>
-            <w:pPr>
-              <w:cnfStyle w:val="000000100000" w:firstRow="0" w:lastRow="0" w:firstColumn="0" w:lastColumn="0" w:oddVBand="0" w:evenVBand="0" w:oddHBand="1" w:evenHBand="0" w:firstRowFirstColumn="0" w:firstRowLastColumn="0" w:lastRowFirstColumn="0" w:lastRowLastColumn="0"/>
-            </w:pPr>
-            <w:r>
-              <w:t>Clicking the band aid icon allows you to adjust HP</w:t>
-            </w:r>
-          </w:p>
-        </w:tc>
-      </w:tr>
-      <w:tr>
-        <w:tc>
-          <w:tcPr>
-            <w:cnfStyle w:val="001000000000" w:firstRow="0" w:lastRow="0" w:firstColumn="1" w:lastColumn="0" w:oddVBand="0" w:evenVBand="0" w:oddHBand="0" w:evenHBand="0" w:firstRowFirstColumn="0" w:firstRowLastColumn="0" w:lastRowFirstColumn="0" w:lastRowLastColumn="0"/>
-            <w:tcW w:w="1615" w:type="dxa"/>
-            <w:vAlign w:val="center"/>
-          </w:tcPr>
-          <w:p>
-            <w:pPr>
-              <w:jc w:val="center"/>
-              <w:rPr>
-                <w:noProof/>
-              </w:rPr>
-            </w:pPr>
-            <w:r>
-              <w:rPr>
-                <w:noProof/>
-              </w:rPr>
               <w:drawing>
-                <wp:inline distT="0" distB="0" distL="0" distR="0" wp14:anchorId="42BEA7B5" wp14:editId="4CDBD50B">
-                  <wp:extent cx="339279" cy="399299"/>
-                  <wp:effectExtent l="0" t="0" r="3810" b="1270"/>
-                  <wp:docPr id="12" name="Picture 12"/>
+                <wp:inline distT="0" distB="0" distL="0" distR="0" wp14:anchorId="7326487E" wp14:editId="738ECD42">
+                  <wp:extent cx="523417" cy="479957"/>
+                  <wp:effectExtent l="0" t="0" r="0" b="0"/>
+                  <wp:docPr id="30" name="Picture 30"/>
                   <wp:cNvGraphicFramePr>
                     <a:graphicFrameLocks xmlns:a="http://schemas.openxmlformats.org/drawingml/2006/main" noChangeAspect="1"/>
                   </wp:cNvGraphicFramePr>
@@ -3382,7 +3501,7 @@
                     <a:graphicData uri="http://schemas.openxmlformats.org/drawingml/2006/picture">
                       <pic:pic xmlns:pic="http://schemas.openxmlformats.org/drawingml/2006/picture">
                         <pic:nvPicPr>
-                          <pic:cNvPr id="0" name="Picture 20"/>
+                          <pic:cNvPr id="0" name="Picture 7"/>
                           <pic:cNvPicPr>
                             <a:picLocks noChangeAspect="1" noChangeArrowheads="1"/>
                           </pic:cNvPicPr>
@@ -3403,7 +3522,7 @@
                         <pic:spPr bwMode="auto">
                           <a:xfrm>
                             <a:off x="0" y="0"/>
-                            <a:ext cx="352553" cy="414921"/>
+                            <a:ext cx="529117" cy="485184"/>
                           </a:xfrm>
                           <a:prstGeom prst="rect">
                             <a:avLst/>
@@ -3430,7 +3549,7 @@
               <w:cnfStyle w:val="000000000000" w:firstRow="0" w:lastRow="0" w:firstColumn="0" w:lastColumn="0" w:oddVBand="0" w:evenVBand="0" w:oddHBand="0" w:evenHBand="0" w:firstRowFirstColumn="0" w:firstRowLastColumn="0" w:lastRowFirstColumn="0" w:lastRowLastColumn="0"/>
             </w:pPr>
             <w:r>
-              <w:t>Adjust token HP</w:t>
+              <w:t xml:space="preserve">Toggle token Nameplate visibility </w:t>
             </w:r>
           </w:p>
         </w:tc>
@@ -3443,19 +3562,65 @@
               <w:cnfStyle w:val="000000000000" w:firstRow="0" w:lastRow="0" w:firstColumn="0" w:lastColumn="0" w:oddVBand="0" w:evenVBand="0" w:oddHBand="0" w:evenHBand="0" w:firstRowFirstColumn="0" w:firstRowLastColumn="0" w:lastRowFirstColumn="0" w:lastRowLastColumn="0"/>
             </w:pPr>
             <w:r>
-              <w:t xml:space="preserve">Pops up a dialog allowing you to adjust the HP for the associated token </w:t>
-            </w:r>
-            <w:proofErr w:type="gramStart"/>
-            <w:r>
-              <w:t>where</w:t>
-            </w:r>
-            <w:proofErr w:type="gramEnd"/>
-            <w:r>
-              <w:t xml:space="preserve"> entering a plus (+) or minus (-) sign in front of a number will adjust the current HP by that amount</w:t>
-            </w:r>
-            <w:r>
-              <w:t xml:space="preserve">.  Entering a number with no signage will set HP to that value.  </w:t>
-            </w:r>
+              <w:t>Toggles Nameplate visibility for players.</w:t>
+            </w:r>
+          </w:p>
+          <w:p>
+            <w:pPr>
+              <w:pStyle w:val="ListParagraph"/>
+              <w:numPr>
+                <w:ilvl w:val="0"/>
+                <w:numId w:val="3"/>
+              </w:numPr>
+              <w:cnfStyle w:val="000000000000" w:firstRow="0" w:lastRow="0" w:firstColumn="0" w:lastColumn="0" w:oddVBand="0" w:evenVBand="0" w:oddHBand="0" w:evenHBand="0" w:firstRowFirstColumn="0" w:firstRowLastColumn="0" w:lastRowFirstColumn="0" w:lastRowLastColumn="0"/>
+            </w:pPr>
+            <w:r>
+              <w:rPr>
+                <w:b/>
+                <w:bCs/>
+              </w:rPr>
+              <w:t>Bolded</w:t>
+            </w:r>
+            <w:r>
+              <w:t xml:space="preserve"> token names indicate the nameplate is visible to players.</w:t>
+            </w:r>
+          </w:p>
+          <w:p>
+            <w:pPr>
+              <w:pStyle w:val="ListParagraph"/>
+              <w:numPr>
+                <w:ilvl w:val="0"/>
+                <w:numId w:val="3"/>
+              </w:numPr>
+              <w:cnfStyle w:val="000000000000" w:firstRow="0" w:lastRow="0" w:firstColumn="0" w:lastColumn="0" w:oddVBand="0" w:evenVBand="0" w:oddHBand="0" w:evenHBand="0" w:firstRowFirstColumn="0" w:firstRowLastColumn="0" w:lastRowFirstColumn="0" w:lastRowLastColumn="0"/>
+            </w:pPr>
+            <w:r>
+              <w:rPr>
+                <w:b/>
+                <w:bCs/>
+                <w:i/>
+                <w:iCs/>
+              </w:rPr>
+              <w:t>Italicized</w:t>
+            </w:r>
+            <w:r>
+              <w:t xml:space="preserve"> token names indicate the nameplate is invisible to players.</w:t>
+            </w:r>
+          </w:p>
+          <w:p>
+            <w:pPr>
+              <w:cnfStyle w:val="000000000000" w:firstRow="0" w:lastRow="0" w:firstColumn="0" w:lastColumn="0" w:oddVBand="0" w:evenVBand="0" w:oddHBand="0" w:evenHBand="0" w:firstRowFirstColumn="0" w:firstRowLastColumn="0" w:lastRowFirstColumn="0" w:lastRowLastColumn="0"/>
+            </w:pPr>
+          </w:p>
+          <w:p>
+            <w:pPr>
+              <w:cnfStyle w:val="000000000000" w:firstRow="0" w:lastRow="0" w:firstColumn="0" w:lastColumn="0" w:oddVBand="0" w:evenVBand="0" w:oddHBand="0" w:evenHBand="0" w:firstRowFirstColumn="0" w:firstRowLastColumn="0" w:lastRowFirstColumn="0" w:lastRowLastColumn="0"/>
+            </w:pPr>
+          </w:p>
+          <w:p>
+            <w:pPr>
+              <w:cnfStyle w:val="000000000000" w:firstRow="0" w:lastRow="0" w:firstColumn="0" w:lastColumn="0" w:oddVBand="0" w:evenVBand="0" w:oddHBand="0" w:evenHBand="0" w:firstRowFirstColumn="0" w:firstRowLastColumn="0" w:lastRowFirstColumn="0" w:lastRowLastColumn="0"/>
+            </w:pPr>
           </w:p>
         </w:tc>
       </w:tr>
@@ -3480,7 +3645,54 @@
               <w:rPr>
                 <w:noProof/>
               </w:rPr>
-              <w:t>COL: Markers</w:t>
+              <w:drawing>
+                <wp:inline distT="0" distB="0" distL="0" distR="0" wp14:anchorId="349EAA31" wp14:editId="66BBC91F">
+                  <wp:extent cx="496345" cy="455132"/>
+                  <wp:effectExtent l="0" t="0" r="0" b="2540"/>
+                  <wp:docPr id="31" name="Picture 31"/>
+                  <wp:cNvGraphicFramePr>
+                    <a:graphicFrameLocks xmlns:a="http://schemas.openxmlformats.org/drawingml/2006/main" noChangeAspect="1"/>
+                  </wp:cNvGraphicFramePr>
+                  <a:graphic xmlns:a="http://schemas.openxmlformats.org/drawingml/2006/main">
+                    <a:graphicData uri="http://schemas.openxmlformats.org/drawingml/2006/picture">
+                      <pic:pic xmlns:pic="http://schemas.openxmlformats.org/drawingml/2006/picture">
+                        <pic:nvPicPr>
+                          <pic:cNvPr id="0" name="Picture 9"/>
+                          <pic:cNvPicPr>
+                            <a:picLocks noChangeAspect="1" noChangeArrowheads="1"/>
+                          </pic:cNvPicPr>
+                        </pic:nvPicPr>
+                        <pic:blipFill>
+                          <a:blip r:embed="rId33">
+                            <a:extLst>
+                              <a:ext uri="{28A0092B-C50C-407E-A947-70E740481C1C}">
+                                <a14:useLocalDpi xmlns:a14="http://schemas.microsoft.com/office/drawing/2010/main" val="0"/>
+                              </a:ext>
+                            </a:extLst>
+                          </a:blip>
+                          <a:srcRect/>
+                          <a:stretch>
+                            <a:fillRect/>
+                          </a:stretch>
+                        </pic:blipFill>
+                        <pic:spPr bwMode="auto">
+                          <a:xfrm>
+                            <a:off x="0" y="0"/>
+                            <a:ext cx="500237" cy="458701"/>
+                          </a:xfrm>
+                          <a:prstGeom prst="rect">
+                            <a:avLst/>
+                          </a:prstGeom>
+                          <a:noFill/>
+                          <a:ln>
+                            <a:noFill/>
+                          </a:ln>
+                        </pic:spPr>
+                      </pic:pic>
+                    </a:graphicData>
+                  </a:graphic>
+                </wp:inline>
+              </w:drawing>
             </w:r>
           </w:p>
         </w:tc>
@@ -3493,10 +3705,7 @@
               <w:cnfStyle w:val="000000100000" w:firstRow="0" w:lastRow="0" w:firstColumn="0" w:lastColumn="0" w:oddVBand="0" w:evenVBand="0" w:oddHBand="1" w:evenHBand="0" w:firstRowFirstColumn="0" w:firstRowLastColumn="0" w:lastRowFirstColumn="0" w:lastRowLastColumn="0"/>
             </w:pPr>
             <w:r>
-              <w:t xml:space="preserve">Displays associated </w:t>
-            </w:r>
-            <w:r>
-              <w:t>token status markers</w:t>
+              <w:t>Show Avatar</w:t>
             </w:r>
           </w:p>
         </w:tc>
@@ -3509,10 +3718,7 @@
               <w:cnfStyle w:val="000000100000" w:firstRow="0" w:lastRow="0" w:firstColumn="0" w:lastColumn="0" w:oddVBand="0" w:evenVBand="0" w:oddHBand="1" w:evenHBand="0" w:firstRowFirstColumn="0" w:firstRowLastColumn="0" w:lastRowFirstColumn="0" w:lastRowLastColumn="0"/>
             </w:pPr>
             <w:r>
-              <w:t xml:space="preserve">In the Future, I plan to expand this area allowing you to add/remove status markers and showing a tooltip when you hover over a status marker giving you its name and possibly </w:t>
-            </w:r>
-            <w:r>
-              <w:t>a description of the condition.</w:t>
+              <w:t>Places Token Avatar to the chat window with an option to show players</w:t>
             </w:r>
           </w:p>
         </w:tc>
@@ -3535,7 +3741,54 @@
               <w:rPr>
                 <w:noProof/>
               </w:rPr>
-              <w:t>Col: AC</w:t>
+              <w:drawing>
+                <wp:inline distT="0" distB="0" distL="0" distR="0" wp14:anchorId="552245D4" wp14:editId="3B8F8FA0">
+                  <wp:extent cx="351790" cy="322580"/>
+                  <wp:effectExtent l="0" t="0" r="0" b="1270"/>
+                  <wp:docPr id="32" name="Picture 32"/>
+                  <wp:cNvGraphicFramePr>
+                    <a:graphicFrameLocks xmlns:a="http://schemas.openxmlformats.org/drawingml/2006/main" noChangeAspect="1"/>
+                  </wp:cNvGraphicFramePr>
+                  <a:graphic xmlns:a="http://schemas.openxmlformats.org/drawingml/2006/main">
+                    <a:graphicData uri="http://schemas.openxmlformats.org/drawingml/2006/picture">
+                      <pic:pic xmlns:pic="http://schemas.openxmlformats.org/drawingml/2006/picture">
+                        <pic:nvPicPr>
+                          <pic:cNvPr id="0" name="Picture 11"/>
+                          <pic:cNvPicPr>
+                            <a:picLocks noChangeAspect="1" noChangeArrowheads="1"/>
+                          </pic:cNvPicPr>
+                        </pic:nvPicPr>
+                        <pic:blipFill>
+                          <a:blip r:embed="rId34">
+                            <a:extLst>
+                              <a:ext uri="{28A0092B-C50C-407E-A947-70E740481C1C}">
+                                <a14:useLocalDpi xmlns:a14="http://schemas.microsoft.com/office/drawing/2010/main" val="0"/>
+                              </a:ext>
+                            </a:extLst>
+                          </a:blip>
+                          <a:srcRect/>
+                          <a:stretch>
+                            <a:fillRect/>
+                          </a:stretch>
+                        </pic:blipFill>
+                        <pic:spPr bwMode="auto">
+                          <a:xfrm>
+                            <a:off x="0" y="0"/>
+                            <a:ext cx="351790" cy="322580"/>
+                          </a:xfrm>
+                          <a:prstGeom prst="rect">
+                            <a:avLst/>
+                          </a:prstGeom>
+                          <a:noFill/>
+                          <a:ln>
+                            <a:noFill/>
+                          </a:ln>
+                        </pic:spPr>
+                      </pic:pic>
+                    </a:graphicData>
+                  </a:graphic>
+                </wp:inline>
+              </w:drawing>
             </w:r>
           </w:p>
         </w:tc>
@@ -3548,7 +3801,7 @@
               <w:cnfStyle w:val="000000000000" w:firstRow="0" w:lastRow="0" w:firstColumn="0" w:lastColumn="0" w:oddVBand="0" w:evenVBand="0" w:oddHBand="0" w:evenHBand="0" w:firstRowFirstColumn="0" w:firstRowLastColumn="0" w:lastRowFirstColumn="0" w:lastRowLastColumn="0"/>
             </w:pPr>
             <w:r>
-              <w:t>Token armor class</w:t>
+              <w:t>Show Bio Images</w:t>
             </w:r>
           </w:p>
         </w:tc>
@@ -3561,10 +3814,10 @@
               <w:cnfStyle w:val="000000000000" w:firstRow="0" w:lastRow="0" w:firstColumn="0" w:lastColumn="0" w:oddVBand="0" w:evenVBand="0" w:oddHBand="0" w:evenHBand="0" w:firstRowFirstColumn="0" w:firstRowLastColumn="0" w:lastRowFirstColumn="0" w:lastRowLastColumn="0"/>
             </w:pPr>
             <w:r>
-              <w:t xml:space="preserve">AC </w:t>
-            </w:r>
-            <w:r>
-              <w:t>for the associated character/NPC</w:t>
+              <w:t xml:space="preserve">Places all the Bio images to the chat window with an option to show players specific </w:t>
+            </w:r>
+            <w:r>
+              <w:t>images</w:t>
             </w:r>
           </w:p>
         </w:tc>
@@ -3590,7 +3843,160 @@
               <w:rPr>
                 <w:noProof/>
               </w:rPr>
-              <w:t>COL: PP</w:t>
+              <w:drawing>
+                <wp:inline distT="0" distB="0" distL="0" distR="0" wp14:anchorId="7EAB0F3E" wp14:editId="08A08A9F">
+                  <wp:extent cx="351790" cy="322580"/>
+                  <wp:effectExtent l="0" t="0" r="0" b="1270"/>
+                  <wp:docPr id="33" name="Picture 33"/>
+                  <wp:cNvGraphicFramePr>
+                    <a:graphicFrameLocks xmlns:a="http://schemas.openxmlformats.org/drawingml/2006/main" noChangeAspect="1"/>
+                  </wp:cNvGraphicFramePr>
+                  <a:graphic xmlns:a="http://schemas.openxmlformats.org/drawingml/2006/main">
+                    <a:graphicData uri="http://schemas.openxmlformats.org/drawingml/2006/picture">
+                      <pic:pic xmlns:pic="http://schemas.openxmlformats.org/drawingml/2006/picture">
+                        <pic:nvPicPr>
+                          <pic:cNvPr id="0" name="Picture 13"/>
+                          <pic:cNvPicPr>
+                            <a:picLocks noChangeAspect="1" noChangeArrowheads="1"/>
+                          </pic:cNvPicPr>
+                        </pic:nvPicPr>
+                        <pic:blipFill>
+                          <a:blip r:embed="rId35">
+                            <a:extLst>
+                              <a:ext uri="{28A0092B-C50C-407E-A947-70E740481C1C}">
+                                <a14:useLocalDpi xmlns:a14="http://schemas.microsoft.com/office/drawing/2010/main" val="0"/>
+                              </a:ext>
+                            </a:extLst>
+                          </a:blip>
+                          <a:srcRect/>
+                          <a:stretch>
+                            <a:fillRect/>
+                          </a:stretch>
+                        </pic:blipFill>
+                        <pic:spPr bwMode="auto">
+                          <a:xfrm>
+                            <a:off x="0" y="0"/>
+                            <a:ext cx="351790" cy="322580"/>
+                          </a:xfrm>
+                          <a:prstGeom prst="rect">
+                            <a:avLst/>
+                          </a:prstGeom>
+                          <a:noFill/>
+                          <a:ln>
+                            <a:noFill/>
+                          </a:ln>
+                        </pic:spPr>
+                      </pic:pic>
+                    </a:graphicData>
+                  </a:graphic>
+                </wp:inline>
+              </w:drawing>
+            </w:r>
+            <w:r>
+              <w:rPr>
+                <w:noProof/>
+              </w:rPr>
+              <w:drawing>
+                <wp:inline distT="0" distB="0" distL="0" distR="0" wp14:anchorId="47424518" wp14:editId="6B55EB31">
+                  <wp:extent cx="351790" cy="322580"/>
+                  <wp:effectExtent l="0" t="0" r="0" b="1270"/>
+                  <wp:docPr id="34" name="Picture 34"/>
+                  <wp:cNvGraphicFramePr>
+                    <a:graphicFrameLocks xmlns:a="http://schemas.openxmlformats.org/drawingml/2006/main" noChangeAspect="1"/>
+                  </wp:cNvGraphicFramePr>
+                  <a:graphic xmlns:a="http://schemas.openxmlformats.org/drawingml/2006/main">
+                    <a:graphicData uri="http://schemas.openxmlformats.org/drawingml/2006/picture">
+                      <pic:pic xmlns:pic="http://schemas.openxmlformats.org/drawingml/2006/picture">
+                        <pic:nvPicPr>
+                          <pic:cNvPr id="0" name="Picture 15"/>
+                          <pic:cNvPicPr>
+                            <a:picLocks noChangeAspect="1" noChangeArrowheads="1"/>
+                          </pic:cNvPicPr>
+                        </pic:nvPicPr>
+                        <pic:blipFill>
+                          <a:blip r:embed="rId36">
+                            <a:extLst>
+                              <a:ext uri="{28A0092B-C50C-407E-A947-70E740481C1C}">
+                                <a14:useLocalDpi xmlns:a14="http://schemas.microsoft.com/office/drawing/2010/main" val="0"/>
+                              </a:ext>
+                            </a:extLst>
+                          </a:blip>
+                          <a:srcRect/>
+                          <a:stretch>
+                            <a:fillRect/>
+                          </a:stretch>
+                        </pic:blipFill>
+                        <pic:spPr bwMode="auto">
+                          <a:xfrm>
+                            <a:off x="0" y="0"/>
+                            <a:ext cx="351790" cy="322580"/>
+                          </a:xfrm>
+                          <a:prstGeom prst="rect">
+                            <a:avLst/>
+                          </a:prstGeom>
+                          <a:noFill/>
+                          <a:ln>
+                            <a:noFill/>
+                          </a:ln>
+                        </pic:spPr>
+                      </pic:pic>
+                    </a:graphicData>
+                  </a:graphic>
+                </wp:inline>
+              </w:drawing>
+            </w:r>
+            <w:r>
+              <w:rPr>
+                <w:noProof/>
+              </w:rPr>
+              <w:drawing>
+                <wp:inline distT="0" distB="0" distL="0" distR="0" wp14:anchorId="66566706" wp14:editId="2BC6D113">
+                  <wp:extent cx="351790" cy="322580"/>
+                  <wp:effectExtent l="0" t="0" r="0" b="1270"/>
+                  <wp:docPr id="35" name="Picture 35"/>
+                  <wp:cNvGraphicFramePr>
+                    <a:graphicFrameLocks xmlns:a="http://schemas.openxmlformats.org/drawingml/2006/main" noChangeAspect="1"/>
+                  </wp:cNvGraphicFramePr>
+                  <a:graphic xmlns:a="http://schemas.openxmlformats.org/drawingml/2006/main">
+                    <a:graphicData uri="http://schemas.openxmlformats.org/drawingml/2006/picture">
+                      <pic:pic xmlns:pic="http://schemas.openxmlformats.org/drawingml/2006/picture">
+                        <pic:nvPicPr>
+                          <pic:cNvPr id="0" name="Picture 17"/>
+                          <pic:cNvPicPr>
+                            <a:picLocks noChangeAspect="1" noChangeArrowheads="1"/>
+                          </pic:cNvPicPr>
+                        </pic:nvPicPr>
+                        <pic:blipFill>
+                          <a:blip r:embed="rId37">
+                            <a:extLst>
+                              <a:ext uri="{28A0092B-C50C-407E-A947-70E740481C1C}">
+                                <a14:useLocalDpi xmlns:a14="http://schemas.microsoft.com/office/drawing/2010/main" val="0"/>
+                              </a:ext>
+                            </a:extLst>
+                          </a:blip>
+                          <a:srcRect/>
+                          <a:stretch>
+                            <a:fillRect/>
+                          </a:stretch>
+                        </pic:blipFill>
+                        <pic:spPr bwMode="auto">
+                          <a:xfrm>
+                            <a:off x="0" y="0"/>
+                            <a:ext cx="351790" cy="322580"/>
+                          </a:xfrm>
+                          <a:prstGeom prst="rect">
+                            <a:avLst/>
+                          </a:prstGeom>
+                          <a:noFill/>
+                          <a:ln>
+                            <a:noFill/>
+                          </a:ln>
+                        </pic:spPr>
+                      </pic:pic>
+                    </a:graphicData>
+                  </a:graphic>
+                </wp:inline>
+              </w:drawing>
             </w:r>
           </w:p>
         </w:tc>
@@ -3603,7 +4009,7 @@
               <w:cnfStyle w:val="000000100000" w:firstRow="0" w:lastRow="0" w:firstColumn="0" w:lastColumn="0" w:oddVBand="0" w:evenVBand="0" w:oddHBand="1" w:evenHBand="0" w:firstRowFirstColumn="0" w:firstRowLastColumn="0" w:lastRowFirstColumn="0" w:lastRowLastColumn="0"/>
             </w:pPr>
             <w:r>
-              <w:t>Passive Perception</w:t>
+              <w:t>Friend/Foe/Neutral</w:t>
             </w:r>
           </w:p>
         </w:tc>
@@ -3616,7 +4022,48 @@
               <w:cnfStyle w:val="000000100000" w:firstRow="0" w:lastRow="0" w:firstColumn="0" w:lastColumn="0" w:oddVBand="0" w:evenVBand="0" w:oddHBand="1" w:evenHBand="0" w:firstRowFirstColumn="0" w:firstRowLastColumn="0" w:lastRowFirstColumn="0" w:lastRowLastColumn="0"/>
             </w:pPr>
             <w:r>
-              <w:t>Passive Perception for the associated character/NPC</w:t>
+              <w:t xml:space="preserve">Used in the calculation for Encounter Difficulty, this </w:t>
+            </w:r>
+            <w:proofErr w:type="gramStart"/>
+            <w:r>
+              <w:t>function</w:t>
+            </w:r>
+            <w:proofErr w:type="gramEnd"/>
+            <w:r>
+              <w:t xml:space="preserve"> </w:t>
+            </w:r>
+          </w:p>
+          <w:p>
+            <w:pPr>
+              <w:cnfStyle w:val="000000100000" w:firstRow="0" w:lastRow="0" w:firstColumn="0" w:lastColumn="0" w:oddVBand="0" w:evenVBand="0" w:oddHBand="1" w:evenHBand="0" w:firstRowFirstColumn="0" w:firstRowLastColumn="0" w:lastRowFirstColumn="0" w:lastRowLastColumn="0"/>
+            </w:pPr>
+            <w:r>
+              <w:t>t</w:t>
+            </w:r>
+            <w:r>
+              <w:t>oggle</w:t>
+            </w:r>
+            <w:r>
+              <w:t>s</w:t>
+            </w:r>
+            <w:r>
+              <w:t xml:space="preserve"> a given token between </w:t>
+            </w:r>
+            <w:r>
+              <w:t>Friend, Foe and Neutral.</w:t>
+            </w:r>
+          </w:p>
+          <w:p>
+            <w:pPr>
+              <w:cnfStyle w:val="000000100000" w:firstRow="0" w:lastRow="0" w:firstColumn="0" w:lastColumn="0" w:oddVBand="0" w:evenVBand="0" w:oddHBand="1" w:evenHBand="0" w:firstRowFirstColumn="0" w:firstRowLastColumn="0" w:lastRowFirstColumn="0" w:lastRowLastColumn="0"/>
+            </w:pPr>
+          </w:p>
+          <w:p>
+            <w:pPr>
+              <w:cnfStyle w:val="000000100000" w:firstRow="0" w:lastRow="0" w:firstColumn="0" w:lastColumn="0" w:oddVBand="0" w:evenVBand="0" w:oddHBand="1" w:evenHBand="0" w:firstRowFirstColumn="0" w:firstRowLastColumn="0" w:lastRowFirstColumn="0" w:lastRowLastColumn="0"/>
+            </w:pPr>
+            <w:r>
+              <w:t>Neutral turnorder/token items are not included in the calculation.</w:t>
             </w:r>
           </w:p>
         </w:tc>
@@ -3639,7 +4086,7 @@
               <w:rPr>
                 <w:noProof/>
               </w:rPr>
-              <w:t>Col: Speed</w:t>
+              <w:t>Col: HP</w:t>
             </w:r>
           </w:p>
         </w:tc>
@@ -3652,7 +4099,7 @@
               <w:cnfStyle w:val="000000000000" w:firstRow="0" w:lastRow="0" w:firstColumn="0" w:lastColumn="0" w:oddVBand="0" w:evenVBand="0" w:oddHBand="0" w:evenHBand="0" w:firstRowFirstColumn="0" w:firstRowLastColumn="0" w:lastRowFirstColumn="0" w:lastRowLastColumn="0"/>
             </w:pPr>
             <w:r>
-              <w:t>Speed</w:t>
+              <w:t>Token health</w:t>
             </w:r>
           </w:p>
         </w:tc>
@@ -3665,7 +4112,113 @@
               <w:cnfStyle w:val="000000000000" w:firstRow="0" w:lastRow="0" w:firstColumn="0" w:lastColumn="0" w:oddVBand="0" w:evenVBand="0" w:oddHBand="0" w:evenHBand="0" w:firstRowFirstColumn="0" w:firstRowLastColumn="0" w:lastRowFirstColumn="0" w:lastRowLastColumn="0"/>
             </w:pPr>
             <w:r>
-              <w:t>Speed for the associated character/NPC</w:t>
+              <w:t xml:space="preserve">Displays the HP, Max </w:t>
+            </w:r>
+            <w:proofErr w:type="gramStart"/>
+            <w:r>
+              <w:t>HP</w:t>
+            </w:r>
+            <w:proofErr w:type="gramEnd"/>
+            <w:r>
+              <w:t xml:space="preserve"> and percentage health for the associated token.  The color of the cell is a quick indicator as to health:</w:t>
+            </w:r>
+          </w:p>
+          <w:p>
+            <w:pPr>
+              <w:pStyle w:val="ListParagraph"/>
+              <w:numPr>
+                <w:ilvl w:val="0"/>
+                <w:numId w:val="3"/>
+              </w:numPr>
+              <w:cnfStyle w:val="000000000000" w:firstRow="0" w:lastRow="0" w:firstColumn="0" w:lastColumn="0" w:oddVBand="0" w:evenVBand="0" w:oddHBand="0" w:evenHBand="0" w:firstRowFirstColumn="0" w:firstRowLastColumn="0" w:lastRowFirstColumn="0" w:lastRowLastColumn="0"/>
+            </w:pPr>
+            <w:r>
+              <w:t>Green – 75%+ health</w:t>
+            </w:r>
+          </w:p>
+          <w:p>
+            <w:pPr>
+              <w:pStyle w:val="ListParagraph"/>
+              <w:numPr>
+                <w:ilvl w:val="0"/>
+                <w:numId w:val="3"/>
+              </w:numPr>
+              <w:cnfStyle w:val="000000000000" w:firstRow="0" w:lastRow="0" w:firstColumn="0" w:lastColumn="0" w:oddVBand="0" w:evenVBand="0" w:oddHBand="0" w:evenHBand="0" w:firstRowFirstColumn="0" w:firstRowLastColumn="0" w:lastRowFirstColumn="0" w:lastRowLastColumn="0"/>
+            </w:pPr>
+            <w:r>
+              <w:t>Yellow – between 50% and 75% health</w:t>
+            </w:r>
+          </w:p>
+          <w:p>
+            <w:pPr>
+              <w:pStyle w:val="ListParagraph"/>
+              <w:numPr>
+                <w:ilvl w:val="0"/>
+                <w:numId w:val="3"/>
+              </w:numPr>
+              <w:cnfStyle w:val="000000000000" w:firstRow="0" w:lastRow="0" w:firstColumn="0" w:lastColumn="0" w:oddVBand="0" w:evenVBand="0" w:oddHBand="0" w:evenHBand="0" w:firstRowFirstColumn="0" w:firstRowLastColumn="0" w:lastRowFirstColumn="0" w:lastRowLastColumn="0"/>
+            </w:pPr>
+            <w:r>
+              <w:t>Orange – between 25% and 50% health</w:t>
+            </w:r>
+          </w:p>
+          <w:p>
+            <w:pPr>
+              <w:pStyle w:val="ListParagraph"/>
+              <w:numPr>
+                <w:ilvl w:val="0"/>
+                <w:numId w:val="3"/>
+              </w:numPr>
+              <w:cnfStyle w:val="000000000000" w:firstRow="0" w:lastRow="0" w:firstColumn="0" w:lastColumn="0" w:oddVBand="0" w:evenVBand="0" w:oddHBand="0" w:evenHBand="0" w:firstRowFirstColumn="0" w:firstRowLastColumn="0" w:lastRowFirstColumn="0" w:lastRowLastColumn="0"/>
+            </w:pPr>
+            <w:r>
+              <w:t>Dark Orange – Less than 25% (but not dead)</w:t>
+            </w:r>
+          </w:p>
+          <w:p>
+            <w:pPr>
+              <w:pStyle w:val="ListParagraph"/>
+              <w:numPr>
+                <w:ilvl w:val="0"/>
+                <w:numId w:val="3"/>
+              </w:numPr>
+              <w:cnfStyle w:val="000000000000" w:firstRow="0" w:lastRow="0" w:firstColumn="0" w:lastColumn="0" w:oddVBand="0" w:evenVBand="0" w:oddHBand="0" w:evenHBand="0" w:firstRowFirstColumn="0" w:firstRowLastColumn="0" w:lastRowFirstColumn="0" w:lastRowLastColumn="0"/>
+            </w:pPr>
+            <w:r>
+              <w:t>Red – 0% health</w:t>
+            </w:r>
+          </w:p>
+          <w:p>
+            <w:pPr>
+              <w:cnfStyle w:val="000000000000" w:firstRow="0" w:lastRow="0" w:firstColumn="0" w:lastColumn="0" w:oddVBand="0" w:evenVBand="0" w:oddHBand="0" w:evenHBand="0" w:firstRowFirstColumn="0" w:firstRowLastColumn="0" w:lastRowFirstColumn="0" w:lastRowLastColumn="0"/>
+            </w:pPr>
+            <w:r>
+              <w:t xml:space="preserve">Clicking </w:t>
+            </w:r>
+            <w:r>
+              <w:t>the HP/</w:t>
+            </w:r>
+            <w:proofErr w:type="spellStart"/>
+            <w:r>
+              <w:t>HPMax</w:t>
+            </w:r>
+            <w:proofErr w:type="spellEnd"/>
+            <w:r>
+              <w:t xml:space="preserve"> will </w:t>
+            </w:r>
+            <w:r>
+              <w:t xml:space="preserve">display </w:t>
+            </w:r>
+            <w:r>
+              <w:t xml:space="preserve">a dialog allowing you to adjust the HP for the associated token </w:t>
+            </w:r>
+            <w:proofErr w:type="gramStart"/>
+            <w:r>
+              <w:t>where</w:t>
+            </w:r>
+            <w:proofErr w:type="gramEnd"/>
+            <w:r>
+              <w:t xml:space="preserve"> entering a plus (+) or minus (-) sign in front of a number will adjust the current HP by that amount.  Entering a number with no signage will set HP to that value.</w:t>
             </w:r>
           </w:p>
         </w:tc>
@@ -3691,6 +4244,212 @@
               <w:rPr>
                 <w:noProof/>
               </w:rPr>
+              <w:t>COL: Markers</w:t>
+            </w:r>
+          </w:p>
+        </w:tc>
+        <w:tc>
+          <w:tcPr>
+            <w:tcW w:w="2160" w:type="dxa"/>
+          </w:tcPr>
+          <w:p>
+            <w:pPr>
+              <w:cnfStyle w:val="000000100000" w:firstRow="0" w:lastRow="0" w:firstColumn="0" w:lastColumn="0" w:oddVBand="0" w:evenVBand="0" w:oddHBand="1" w:evenHBand="0" w:firstRowFirstColumn="0" w:firstRowLastColumn="0" w:lastRowFirstColumn="0" w:lastRowLastColumn="0"/>
+            </w:pPr>
+            <w:r>
+              <w:t>Displays associated token status markers</w:t>
+            </w:r>
+          </w:p>
+        </w:tc>
+        <w:tc>
+          <w:tcPr>
+            <w:tcW w:w="5575" w:type="dxa"/>
+          </w:tcPr>
+          <w:p>
+            <w:pPr>
+              <w:cnfStyle w:val="000000100000" w:firstRow="0" w:lastRow="0" w:firstColumn="0" w:lastColumn="0" w:oddVBand="0" w:evenVBand="0" w:oddHBand="1" w:evenHBand="0" w:firstRowFirstColumn="0" w:firstRowLastColumn="0" w:lastRowFirstColumn="0" w:lastRowLastColumn="0"/>
+            </w:pPr>
+            <w:r>
+              <w:t>In the Future, I plan to expand this area allowing you to add/remove status markers and showing a tooltip when you hover over a status marker giving you its name and possibly a description of the condition.</w:t>
+            </w:r>
+          </w:p>
+        </w:tc>
+      </w:tr>
+      <w:tr>
+        <w:tc>
+          <w:tcPr>
+            <w:cnfStyle w:val="001000000000" w:firstRow="0" w:lastRow="0" w:firstColumn="1" w:lastColumn="0" w:oddVBand="0" w:evenVBand="0" w:oddHBand="0" w:evenHBand="0" w:firstRowFirstColumn="0" w:firstRowLastColumn="0" w:lastRowFirstColumn="0" w:lastRowLastColumn="0"/>
+            <w:tcW w:w="1615" w:type="dxa"/>
+            <w:vAlign w:val="center"/>
+          </w:tcPr>
+          <w:p>
+            <w:pPr>
+              <w:jc w:val="center"/>
+              <w:rPr>
+                <w:noProof/>
+              </w:rPr>
+            </w:pPr>
+            <w:r>
+              <w:rPr>
+                <w:noProof/>
+              </w:rPr>
+              <w:t>Col: AC</w:t>
+            </w:r>
+          </w:p>
+        </w:tc>
+        <w:tc>
+          <w:tcPr>
+            <w:tcW w:w="2160" w:type="dxa"/>
+          </w:tcPr>
+          <w:p>
+            <w:pPr>
+              <w:cnfStyle w:val="000000000000" w:firstRow="0" w:lastRow="0" w:firstColumn="0" w:lastColumn="0" w:oddVBand="0" w:evenVBand="0" w:oddHBand="0" w:evenHBand="0" w:firstRowFirstColumn="0" w:firstRowLastColumn="0" w:lastRowFirstColumn="0" w:lastRowLastColumn="0"/>
+            </w:pPr>
+            <w:r>
+              <w:t>Token armor class</w:t>
+            </w:r>
+          </w:p>
+        </w:tc>
+        <w:tc>
+          <w:tcPr>
+            <w:tcW w:w="5575" w:type="dxa"/>
+          </w:tcPr>
+          <w:p>
+            <w:pPr>
+              <w:cnfStyle w:val="000000000000" w:firstRow="0" w:lastRow="0" w:firstColumn="0" w:lastColumn="0" w:oddVBand="0" w:evenVBand="0" w:oddHBand="0" w:evenHBand="0" w:firstRowFirstColumn="0" w:firstRowLastColumn="0" w:lastRowFirstColumn="0" w:lastRowLastColumn="0"/>
+            </w:pPr>
+            <w:r>
+              <w:t xml:space="preserve">AC </w:t>
+            </w:r>
+            <w:r>
+              <w:t>for the associated character/NPC</w:t>
+            </w:r>
+          </w:p>
+        </w:tc>
+      </w:tr>
+      <w:tr>
+        <w:trPr>
+          <w:cnfStyle w:val="000000100000" w:firstRow="0" w:lastRow="0" w:firstColumn="0" w:lastColumn="0" w:oddVBand="0" w:evenVBand="0" w:oddHBand="1" w:evenHBand="0" w:firstRowFirstColumn="0" w:firstRowLastColumn="0" w:lastRowFirstColumn="0" w:lastRowLastColumn="0"/>
+        </w:trPr>
+        <w:tc>
+          <w:tcPr>
+            <w:cnfStyle w:val="001000000000" w:firstRow="0" w:lastRow="0" w:firstColumn="1" w:lastColumn="0" w:oddVBand="0" w:evenVBand="0" w:oddHBand="0" w:evenHBand="0" w:firstRowFirstColumn="0" w:firstRowLastColumn="0" w:lastRowFirstColumn="0" w:lastRowLastColumn="0"/>
+            <w:tcW w:w="1615" w:type="dxa"/>
+            <w:vAlign w:val="center"/>
+          </w:tcPr>
+          <w:p>
+            <w:pPr>
+              <w:jc w:val="center"/>
+              <w:rPr>
+                <w:noProof/>
+              </w:rPr>
+            </w:pPr>
+            <w:r>
+              <w:rPr>
+                <w:noProof/>
+              </w:rPr>
+              <w:lastRenderedPageBreak/>
+              <w:t>COL: PP</w:t>
+            </w:r>
+          </w:p>
+        </w:tc>
+        <w:tc>
+          <w:tcPr>
+            <w:tcW w:w="2160" w:type="dxa"/>
+          </w:tcPr>
+          <w:p>
+            <w:pPr>
+              <w:cnfStyle w:val="000000100000" w:firstRow="0" w:lastRow="0" w:firstColumn="0" w:lastColumn="0" w:oddVBand="0" w:evenVBand="0" w:oddHBand="1" w:evenHBand="0" w:firstRowFirstColumn="0" w:firstRowLastColumn="0" w:lastRowFirstColumn="0" w:lastRowLastColumn="0"/>
+            </w:pPr>
+            <w:r>
+              <w:t>Passive Perception</w:t>
+            </w:r>
+          </w:p>
+        </w:tc>
+        <w:tc>
+          <w:tcPr>
+            <w:tcW w:w="5575" w:type="dxa"/>
+          </w:tcPr>
+          <w:p>
+            <w:pPr>
+              <w:cnfStyle w:val="000000100000" w:firstRow="0" w:lastRow="0" w:firstColumn="0" w:lastColumn="0" w:oddVBand="0" w:evenVBand="0" w:oddHBand="1" w:evenHBand="0" w:firstRowFirstColumn="0" w:firstRowLastColumn="0" w:lastRowFirstColumn="0" w:lastRowLastColumn="0"/>
+            </w:pPr>
+            <w:r>
+              <w:t>Passive Perception for the associated character/NPC</w:t>
+            </w:r>
+          </w:p>
+        </w:tc>
+      </w:tr>
+      <w:tr>
+        <w:tc>
+          <w:tcPr>
+            <w:cnfStyle w:val="001000000000" w:firstRow="0" w:lastRow="0" w:firstColumn="1" w:lastColumn="0" w:oddVBand="0" w:evenVBand="0" w:oddHBand="0" w:evenHBand="0" w:firstRowFirstColumn="0" w:firstRowLastColumn="0" w:lastRowFirstColumn="0" w:lastRowLastColumn="0"/>
+            <w:tcW w:w="1615" w:type="dxa"/>
+            <w:vAlign w:val="center"/>
+          </w:tcPr>
+          <w:p>
+            <w:pPr>
+              <w:jc w:val="center"/>
+              <w:rPr>
+                <w:noProof/>
+              </w:rPr>
+            </w:pPr>
+            <w:r>
+              <w:rPr>
+                <w:noProof/>
+              </w:rPr>
+              <w:t>Col: Speed</w:t>
+            </w:r>
+          </w:p>
+        </w:tc>
+        <w:tc>
+          <w:tcPr>
+            <w:tcW w:w="2160" w:type="dxa"/>
+          </w:tcPr>
+          <w:p>
+            <w:pPr>
+              <w:cnfStyle w:val="000000000000" w:firstRow="0" w:lastRow="0" w:firstColumn="0" w:lastColumn="0" w:oddVBand="0" w:evenVBand="0" w:oddHBand="0" w:evenHBand="0" w:firstRowFirstColumn="0" w:firstRowLastColumn="0" w:lastRowFirstColumn="0" w:lastRowLastColumn="0"/>
+            </w:pPr>
+            <w:r>
+              <w:t>Speed</w:t>
+            </w:r>
+          </w:p>
+        </w:tc>
+        <w:tc>
+          <w:tcPr>
+            <w:tcW w:w="5575" w:type="dxa"/>
+          </w:tcPr>
+          <w:p>
+            <w:pPr>
+              <w:cnfStyle w:val="000000000000" w:firstRow="0" w:lastRow="0" w:firstColumn="0" w:lastColumn="0" w:oddVBand="0" w:evenVBand="0" w:oddHBand="0" w:evenHBand="0" w:firstRowFirstColumn="0" w:firstRowLastColumn="0" w:lastRowFirstColumn="0" w:lastRowLastColumn="0"/>
+            </w:pPr>
+            <w:r>
+              <w:t>Speed for the associated character/NPC</w:t>
+            </w:r>
+          </w:p>
+        </w:tc>
+      </w:tr>
+      <w:tr>
+        <w:trPr>
+          <w:cnfStyle w:val="000000100000" w:firstRow="0" w:lastRow="0" w:firstColumn="0" w:lastColumn="0" w:oddVBand="0" w:evenVBand="0" w:oddHBand="1" w:evenHBand="0" w:firstRowFirstColumn="0" w:firstRowLastColumn="0" w:lastRowFirstColumn="0" w:lastRowLastColumn="0"/>
+        </w:trPr>
+        <w:tc>
+          <w:tcPr>
+            <w:cnfStyle w:val="001000000000" w:firstRow="0" w:lastRow="0" w:firstColumn="1" w:lastColumn="0" w:oddVBand="0" w:evenVBand="0" w:oddHBand="0" w:evenHBand="0" w:firstRowFirstColumn="0" w:firstRowLastColumn="0" w:lastRowFirstColumn="0" w:lastRowLastColumn="0"/>
+            <w:tcW w:w="1615" w:type="dxa"/>
+            <w:vAlign w:val="center"/>
+          </w:tcPr>
+          <w:p>
+            <w:pPr>
+              <w:jc w:val="center"/>
+              <w:rPr>
+                <w:noProof/>
+              </w:rPr>
+            </w:pPr>
+            <w:r>
+              <w:rPr>
+                <w:noProof/>
+              </w:rPr>
               <w:t>Senses</w:t>
             </w:r>
           </w:p>
@@ -3724,10 +4483,7 @@
               <w:t>For Characters</w:t>
             </w:r>
             <w:r>
-              <w:t xml:space="preserve">, current dynamic lighting settings </w:t>
-            </w:r>
-            <w:r>
-              <w:t>associated with their token.</w:t>
+              <w:t>, current dynamic lighting settings associated with their token.</w:t>
             </w:r>
           </w:p>
           <w:p>
@@ -3843,7 +4599,7 @@
                           </pic:cNvPicPr>
                         </pic:nvPicPr>
                         <pic:blipFill>
-                          <a:blip r:embed="rId33" cstate="print">
+                          <a:blip r:embed="rId38" cstate="print">
                             <a:extLst>
                               <a:ext uri="{28A0092B-C50C-407E-A947-70E740481C1C}">
                                 <a14:useLocalDpi xmlns:a14="http://schemas.microsoft.com/office/drawing/2010/main" val="0"/>
@@ -3898,10 +4654,7 @@
               <w:cnfStyle w:val="000000000000" w:firstRow="0" w:lastRow="0" w:firstColumn="0" w:lastColumn="0" w:oddVBand="0" w:evenVBand="0" w:oddHBand="0" w:evenHBand="0" w:firstRowFirstColumn="0" w:firstRowLastColumn="0" w:lastRowFirstColumn="0" w:lastRowLastColumn="0"/>
             </w:pPr>
             <w:r>
-              <w:t xml:space="preserve">Found in the same column as Senses (for space reasons), clicking on one of the attributes abbreviations </w:t>
-            </w:r>
-            <w:r>
-              <w:t xml:space="preserve">initiates </w:t>
+              <w:t xml:space="preserve">Found in the same column as Senses (for space reasons), clicking on one of the attributes abbreviations initiates </w:t>
             </w:r>
             <w:proofErr w:type="gramStart"/>
             <w:r>
@@ -3961,10 +4714,7 @@
               <w:cnfStyle w:val="000000100000" w:firstRow="0" w:lastRow="0" w:firstColumn="0" w:lastColumn="0" w:oddVBand="0" w:evenVBand="0" w:oddHBand="1" w:evenHBand="0" w:firstRowFirstColumn="0" w:firstRowLastColumn="0" w:lastRowFirstColumn="0" w:lastRowLastColumn="0"/>
             </w:pPr>
             <w:r>
-              <w:t>This column allows you to View, Edit, Clear and toggle tooltips for the associated tokens</w:t>
-            </w:r>
-            <w:r>
-              <w:t>.</w:t>
+              <w:t>This column allows you to View, Edit, Clear and toggle tooltips for the associated tokens.</w:t>
             </w:r>
           </w:p>
           <w:p>
@@ -4225,10 +4975,10 @@
                 <w:noProof/>
               </w:rPr>
               <w:drawing>
-                <wp:inline distT="0" distB="0" distL="0" distR="0" wp14:anchorId="1D4F8C5E" wp14:editId="0FC8C2A0">
-                  <wp:extent cx="339300" cy="347554"/>
-                  <wp:effectExtent l="0" t="0" r="3810" b="0"/>
-                  <wp:docPr id="17" name="Picture 17"/>
+                <wp:inline distT="0" distB="0" distL="0" distR="0" wp14:anchorId="074BA6F3" wp14:editId="7C5076D7">
+                  <wp:extent cx="428661" cy="393068"/>
+                  <wp:effectExtent l="0" t="0" r="9525" b="6985"/>
+                  <wp:docPr id="36" name="Picture 36"/>
                   <wp:cNvGraphicFramePr>
                     <a:graphicFrameLocks xmlns:a="http://schemas.openxmlformats.org/drawingml/2006/main" noChangeAspect="1"/>
                   </wp:cNvGraphicFramePr>
@@ -4236,7 +4986,7 @@
                     <a:graphicData uri="http://schemas.openxmlformats.org/drawingml/2006/picture">
                       <pic:pic xmlns:pic="http://schemas.openxmlformats.org/drawingml/2006/picture">
                         <pic:nvPicPr>
-                          <pic:cNvPr id="0" name="Picture 8"/>
+                          <pic:cNvPr id="0" name="Picture 3"/>
                           <pic:cNvPicPr>
                             <a:picLocks noChangeAspect="1" noChangeArrowheads="1"/>
                           </pic:cNvPicPr>
@@ -4257,7 +5007,7 @@
                         <pic:spPr bwMode="auto">
                           <a:xfrm>
                             <a:off x="0" y="0"/>
-                            <a:ext cx="362111" cy="370920"/>
+                            <a:ext cx="433017" cy="397063"/>
                           </a:xfrm>
                           <a:prstGeom prst="rect">
                             <a:avLst/>
@@ -4278,10 +5028,10 @@
                 <w:noProof/>
               </w:rPr>
               <w:drawing>
-                <wp:inline distT="0" distB="0" distL="0" distR="0" wp14:anchorId="23DF2AC0" wp14:editId="4377CB30">
-                  <wp:extent cx="339090" cy="347337"/>
-                  <wp:effectExtent l="0" t="0" r="3810" b="0"/>
-                  <wp:docPr id="18" name="Picture 18"/>
+                <wp:inline distT="0" distB="0" distL="0" distR="0" wp14:anchorId="1232446B" wp14:editId="2D778567">
+                  <wp:extent cx="437523" cy="401194"/>
+                  <wp:effectExtent l="0" t="0" r="635" b="0"/>
+                  <wp:docPr id="37" name="Picture 37"/>
                   <wp:cNvGraphicFramePr>
                     <a:graphicFrameLocks xmlns:a="http://schemas.openxmlformats.org/drawingml/2006/main" noChangeAspect="1"/>
                   </wp:cNvGraphicFramePr>
@@ -4289,7 +5039,7 @@
                     <a:graphicData uri="http://schemas.openxmlformats.org/drawingml/2006/picture">
                       <pic:pic xmlns:pic="http://schemas.openxmlformats.org/drawingml/2006/picture">
                         <pic:nvPicPr>
-                          <pic:cNvPr id="0" name="Picture 10"/>
+                          <pic:cNvPr id="0" name="Picture 5"/>
                           <pic:cNvPicPr>
                             <a:picLocks noChangeAspect="1" noChangeArrowheads="1"/>
                           </pic:cNvPicPr>
@@ -4310,7 +5060,7 @@
                         <pic:spPr bwMode="auto">
                           <a:xfrm>
                             <a:off x="0" y="0"/>
-                            <a:ext cx="349446" cy="357945"/>
+                            <a:ext cx="444264" cy="407375"/>
                           </a:xfrm>
                           <a:prstGeom prst="rect">
                             <a:avLst/>
@@ -4337,10 +5087,7 @@
               <w:cnfStyle w:val="000000000000" w:firstRow="0" w:lastRow="0" w:firstColumn="0" w:lastColumn="0" w:oddVBand="0" w:evenVBand="0" w:oddHBand="0" w:evenHBand="0" w:firstRowFirstColumn="0" w:firstRowLastColumn="0" w:lastRowFirstColumn="0" w:lastRowLastColumn="0"/>
             </w:pPr>
             <w:r>
-              <w:t xml:space="preserve">Toggle tooltip </w:t>
-            </w:r>
-            <w:r>
-              <w:t>visibility</w:t>
+              <w:t>Toggle tooltip visibility</w:t>
             </w:r>
           </w:p>
         </w:tc>
@@ -4353,10 +5100,7 @@
               <w:cnfStyle w:val="000000000000" w:firstRow="0" w:lastRow="0" w:firstColumn="0" w:lastColumn="0" w:oddVBand="0" w:evenVBand="0" w:oddHBand="0" w:evenHBand="0" w:firstRowFirstColumn="0" w:firstRowLastColumn="0" w:lastRowFirstColumn="0" w:lastRowLastColumn="0"/>
             </w:pPr>
             <w:r>
-              <w:t>Toggles tooltip visibility for the associated token</w:t>
-            </w:r>
-            <w:r>
-              <w:t>.</w:t>
+              <w:t>Toggles tooltip visibility for the associated token.</w:t>
             </w:r>
           </w:p>
           <w:p>
@@ -4424,13 +5168,7 @@
               <w:rPr>
                 <w:noProof/>
               </w:rPr>
-              <w:t>Tokens Not on Turnorder Section</w:t>
-            </w:r>
-            <w:r>
-              <w:rPr>
-                <w:noProof/>
-              </w:rPr>
-              <w:t xml:space="preserve"> – </w:t>
+              <w:t xml:space="preserve">Tokens Not on Turnorder Section – </w:t>
             </w:r>
             <w:r>
               <w:rPr>
@@ -4481,7 +5219,7 @@
                           </pic:cNvPicPr>
                         </pic:nvPicPr>
                         <pic:blipFill>
-                          <a:blip r:embed="rId34">
+                          <a:blip r:embed="rId39">
                             <a:extLst>
                               <a:ext uri="{28A0092B-C50C-407E-A947-70E740481C1C}">
                                 <a14:useLocalDpi xmlns:a14="http://schemas.microsoft.com/office/drawing/2010/main" val="0"/>
@@ -4546,13 +5284,7 @@
               <w:cnfStyle w:val="000000000000" w:firstRow="0" w:lastRow="0" w:firstColumn="0" w:lastColumn="0" w:oddVBand="0" w:evenVBand="0" w:oddHBand="0" w:evenHBand="0" w:firstRowFirstColumn="0" w:firstRowLastColumn="0" w:lastRowFirstColumn="0" w:lastRowLastColumn="0"/>
             </w:pPr>
             <w:r>
-              <w:t xml:space="preserve">Clicking this text/button will roll initiative for </w:t>
-            </w:r>
-            <w:r>
-              <w:t xml:space="preserve">all </w:t>
-            </w:r>
-            <w:r>
-              <w:t>NPCs not currently on the turnorder.</w:t>
+              <w:t>Clicking this text/button will roll initiative for all NPCs not currently on the turnorder.</w:t>
             </w:r>
           </w:p>
         </w:tc>
@@ -4596,7 +5328,7 @@
                           </pic:cNvPicPr>
                         </pic:nvPicPr>
                         <pic:blipFill>
-                          <a:blip r:embed="rId35" cstate="print">
+                          <a:blip r:embed="rId40" cstate="print">
                             <a:extLst>
                               <a:ext uri="{28A0092B-C50C-407E-A947-70E740481C1C}">
                                 <a14:useLocalDpi xmlns:a14="http://schemas.microsoft.com/office/drawing/2010/main" val="0"/>
@@ -4655,50 +5387,37 @@
                 <w:b/>
                 <w:bCs/>
               </w:rPr>
-              <w:t>T</w:t>
+              <w:t>Token image</w:t>
             </w:r>
             <w:r>
               <w:rPr>
                 <w:b/>
                 <w:bCs/>
               </w:rPr>
-              <w:t>oken image</w:t>
-            </w:r>
+              <w:t xml:space="preserve"> – </w:t>
+            </w:r>
+            <w:r>
+              <w:t xml:space="preserve">pings the token on the </w:t>
+            </w:r>
+            <w:proofErr w:type="gramStart"/>
+            <w:r>
+              <w:t>map</w:t>
+            </w:r>
+            <w:proofErr w:type="gramEnd"/>
+          </w:p>
+          <w:p>
+            <w:pPr>
+              <w:cnfStyle w:val="000000100000" w:firstRow="0" w:lastRow="0" w:firstColumn="0" w:lastColumn="0" w:oddVBand="0" w:evenVBand="0" w:oddHBand="1" w:evenHBand="0" w:firstRowFirstColumn="0" w:firstRowLastColumn="0" w:lastRowFirstColumn="0" w:lastRowLastColumn="0"/>
+            </w:pPr>
             <w:r>
               <w:rPr>
                 <w:b/>
                 <w:bCs/>
               </w:rPr>
-              <w:t xml:space="preserve"> – </w:t>
-            </w:r>
-            <w:r>
-              <w:t xml:space="preserve">pings the token on the </w:t>
-            </w:r>
-            <w:proofErr w:type="gramStart"/>
-            <w:r>
-              <w:t>map</w:t>
-            </w:r>
-            <w:proofErr w:type="gramEnd"/>
-          </w:p>
-          <w:p>
-            <w:pPr>
-              <w:cnfStyle w:val="000000100000" w:firstRow="0" w:lastRow="0" w:firstColumn="0" w:lastColumn="0" w:oddVBand="0" w:evenVBand="0" w:oddHBand="1" w:evenHBand="0" w:firstRowFirstColumn="0" w:firstRowLastColumn="0" w:lastRowFirstColumn="0" w:lastRowLastColumn="0"/>
-            </w:pPr>
-            <w:r>
-              <w:rPr>
-                <w:b/>
-                <w:bCs/>
-              </w:rPr>
               <w:t>[+]</w:t>
             </w:r>
             <w:r>
-              <w:t xml:space="preserve"> – </w:t>
-            </w:r>
-            <w:r>
-              <w:t xml:space="preserve">Rolls initiative for the </w:t>
-            </w:r>
-            <w:r>
-              <w:t>associated token (to the left)</w:t>
+              <w:t xml:space="preserve"> – Rolls initiative for the associated token (to the left)</w:t>
             </w:r>
           </w:p>
         </w:tc>
@@ -4747,7 +5466,6 @@
               <w:rPr>
                 <w:noProof/>
               </w:rPr>
-              <w:lastRenderedPageBreak/>
               <w:t>Indivdual Charactrer Tokens</w:t>
             </w:r>
           </w:p>
@@ -4761,7 +5479,6 @@
               <w:cnfStyle w:val="000000000000" w:firstRow="0" w:lastRow="0" w:firstColumn="0" w:lastColumn="0" w:oddVBand="0" w:evenVBand="0" w:oddHBand="0" w:evenHBand="0" w:firstRowFirstColumn="0" w:firstRowLastColumn="0" w:lastRowFirstColumn="0" w:lastRowLastColumn="0"/>
             </w:pPr>
             <w:r>
-              <w:lastRenderedPageBreak/>
               <w:t>Add all or individual players to the turn order.</w:t>
             </w:r>
           </w:p>
@@ -4833,13 +5550,7 @@
               <w:cnfStyle w:val="000000100000" w:firstRow="0" w:lastRow="0" w:firstColumn="0" w:lastColumn="0" w:oddVBand="0" w:evenVBand="0" w:oddHBand="1" w:evenHBand="0" w:firstRowFirstColumn="0" w:firstRowLastColumn="0" w:lastRowFirstColumn="0" w:lastRowLastColumn="0"/>
             </w:pPr>
             <w:r>
-              <w:t>Opens the</w:t>
-            </w:r>
-            <w:r>
-              <w:t xml:space="preserve"> DM</w:t>
-            </w:r>
-            <w:r>
-              <w:t xml:space="preserve"> Turnorder Character Sheet handout</w:t>
+              <w:t>Opens the DM Turnorder Character Sheet handout</w:t>
             </w:r>
           </w:p>
         </w:tc>
@@ -4911,6 +5622,7 @@
         <w:pStyle w:val="Heading3"/>
       </w:pPr>
       <w:r>
+        <w:lastRenderedPageBreak/>
         <w:t>DM Character Sheet</w:t>
       </w:r>
     </w:p>
@@ -4943,7 +5655,7 @@
                     </pic:cNvPicPr>
                   </pic:nvPicPr>
                   <pic:blipFill>
-                    <a:blip r:embed="rId36" cstate="print">
+                    <a:blip r:embed="rId41" cstate="print">
                       <a:extLst>
                         <a:ext uri="{28A0092B-C50C-407E-A947-70E740481C1C}">
                           <a14:useLocalDpi xmlns:a14="http://schemas.microsoft.com/office/drawing/2010/main" val="0"/>
@@ -5152,7 +5864,7 @@
                           </pic:cNvPicPr>
                         </pic:nvPicPr>
                         <pic:blipFill>
-                          <a:blip r:embed="rId37">
+                          <a:blip r:embed="rId42">
                             <a:extLst>
                               <a:ext uri="{28A0092B-C50C-407E-A947-70E740481C1C}">
                                 <a14:useLocalDpi xmlns:a14="http://schemas.microsoft.com/office/drawing/2010/main" val="0"/>
@@ -5269,7 +5981,7 @@
                           </pic:cNvPicPr>
                         </pic:nvPicPr>
                         <pic:blipFill>
-                          <a:blip r:embed="rId38">
+                          <a:blip r:embed="rId43">
                             <a:extLst>
                               <a:ext uri="{28A0092B-C50C-407E-A947-70E740481C1C}">
                                 <a14:useLocalDpi xmlns:a14="http://schemas.microsoft.com/office/drawing/2010/main" val="0"/>
@@ -5543,7 +6255,6 @@
               <w:cnfStyle w:val="000000100000" w:firstRow="0" w:lastRow="0" w:firstColumn="0" w:lastColumn="0" w:oddVBand="0" w:evenVBand="0" w:oddHBand="1" w:evenHBand="0" w:firstRowFirstColumn="0" w:firstRowLastColumn="0" w:lastRowFirstColumn="0" w:lastRowLastColumn="0"/>
             </w:pPr>
             <w:r>
-              <w:lastRenderedPageBreak/>
               <w:t xml:space="preserve">Skills </w:t>
             </w:r>
             <w:r>
@@ -5662,7 +6373,7 @@
                           </pic:cNvPicPr>
                         </pic:nvPicPr>
                         <pic:blipFill>
-                          <a:blip r:embed="rId39">
+                          <a:blip r:embed="rId44">
                             <a:extLst>
                               <a:ext uri="{28A0092B-C50C-407E-A947-70E740481C1C}">
                                 <a14:useLocalDpi xmlns:a14="http://schemas.microsoft.com/office/drawing/2010/main" val="0"/>
@@ -5755,7 +6466,7 @@
                           </pic:cNvPicPr>
                         </pic:nvPicPr>
                         <pic:blipFill>
-                          <a:blip r:embed="rId40">
+                          <a:blip r:embed="rId45">
                             <a:extLst>
                               <a:ext uri="{28A0092B-C50C-407E-A947-70E740481C1C}">
                                 <a14:useLocalDpi xmlns:a14="http://schemas.microsoft.com/office/drawing/2010/main" val="0"/>
@@ -5909,7 +6620,7 @@
                     </pic:cNvPicPr>
                   </pic:nvPicPr>
                   <pic:blipFill>
-                    <a:blip r:embed="rId41" cstate="print">
+                    <a:blip r:embed="rId46" cstate="print">
                       <a:extLst>
                         <a:ext uri="{28A0092B-C50C-407E-A947-70E740481C1C}">
                           <a14:useLocalDpi xmlns:a14="http://schemas.microsoft.com/office/drawing/2010/main" val="0"/>
@@ -7007,7 +7718,6 @@
         <w:pStyle w:val="Heading2"/>
       </w:pPr>
       <w:r>
-        <w:lastRenderedPageBreak/>
         <w:t xml:space="preserve">Anticipated </w:t>
       </w:r>
       <w:r>
@@ -7158,6 +7868,7 @@
           <w:b/>
           <w:bCs/>
         </w:rPr>
+        <w:lastRenderedPageBreak/>
         <w:t xml:space="preserve">DM Macros </w:t>
       </w:r>
       <w:r>

</xml_diff>